<commit_message>
Added the bank of ressources
</commit_message>
<xml_diff>
--- a/Jeu-BEVRI.docx
+++ b/Jeu-BEVRI.docx
@@ -147,14 +147,7 @@
                 <w:sz w:val="96"/>
                 <w:szCs w:val="96"/>
               </w:rPr>
-              <w:t xml:space="preserve">BEVRI </w:t>
-            </w:r>
-            <w:r>
-              <w:rPr>
-                <w:sz w:val="96"/>
-                <w:szCs w:val="96"/>
-              </w:rPr>
-              <w:t>v</w:t>
+              <w:t>BEVRI v</w:t>
             </w:r>
             <w:r>
               <w:rPr>
@@ -168,14 +161,7 @@
                 <w:sz w:val="96"/>
                 <w:szCs w:val="96"/>
               </w:rPr>
-              <w:t xml:space="preserve"> </w:t>
-            </w:r>
-            <w:r>
-              <w:rPr>
-                <w:sz w:val="96"/>
-                <w:szCs w:val="96"/>
-              </w:rPr>
-              <w:t>0.0</w:t>
+              <w:t xml:space="preserve"> 0.0</w:t>
             </w:r>
           </w:p>
         </w:tc>
@@ -207,13 +193,8 @@
         <w:spacing w:before="240" w:after="240"/>
       </w:pPr>
       <w:r>
-        <w:t xml:space="preserve">Copyright (C) 2020 Lucas </w:t>
-      </w:r>
-      <w:proofErr w:type="spellStart"/>
-      <w:r>
-        <w:t>Borboleta</w:t>
-      </w:r>
-      <w:proofErr w:type="spellEnd"/>
+        <w:t>Copyright (C) 2020 Lucas Borboleta</w:t>
+      </w:r>
     </w:p>
     <w:p>
       <w:pPr>
@@ -235,15 +216,7 @@
         <w:t>à propos</w:t>
       </w:r>
       <w:r>
-        <w:t xml:space="preserve"> d’un cargo spatial fantôme, de Lucas </w:t>
-      </w:r>
-      <w:proofErr w:type="spellStart"/>
-      <w:r>
-        <w:t>Borboleta</w:t>
-      </w:r>
-      <w:proofErr w:type="spellEnd"/>
-      <w:r>
-        <w:t xml:space="preserve"> </w:t>
+        <w:t xml:space="preserve"> d’un cargo spatial fantôme, de Lucas Borboleta </w:t>
       </w:r>
       <w:r>
         <w:t>(</w:t>
@@ -367,7 +340,7 @@
         </w:rPr>
         <w:fldChar w:fldCharType="separate"/>
       </w:r>
-      <w:hyperlink w:anchor="_Toc39242427" w:history="1">
+      <w:hyperlink w:anchor="_Toc39426487" w:history="1">
         <w:r>
           <w:rPr>
             <w:rStyle w:val="Lienhypertexte"/>
@@ -409,7 +382,7 @@
             <w:noProof/>
             <w:webHidden/>
           </w:rPr>
-          <w:instrText xml:space="preserve"> PAGEREF _Toc39242427 \h </w:instrText>
+          <w:instrText xml:space="preserve"> PAGEREF _Toc39426487 \h </w:instrText>
         </w:r>
         <w:r>
           <w:rPr>
@@ -453,7 +426,7 @@
           <w:lang w:val="fr-FR"/>
         </w:rPr>
       </w:pPr>
-      <w:hyperlink w:anchor="_Toc39242428" w:history="1">
+      <w:hyperlink w:anchor="_Toc39426488" w:history="1">
         <w:r>
           <w:rPr>
             <w:rStyle w:val="Lienhypertexte"/>
@@ -495,7 +468,7 @@
             <w:noProof/>
             <w:webHidden/>
           </w:rPr>
-          <w:instrText xml:space="preserve"> PAGEREF _Toc39242428 \h </w:instrText>
+          <w:instrText xml:space="preserve"> PAGEREF _Toc39426488 \h </w:instrText>
         </w:r>
         <w:r>
           <w:rPr>
@@ -539,7 +512,7 @@
           <w:lang w:val="fr-FR"/>
         </w:rPr>
       </w:pPr>
-      <w:hyperlink w:anchor="_Toc39242429" w:history="1">
+      <w:hyperlink w:anchor="_Toc39426489" w:history="1">
         <w:r>
           <w:rPr>
             <w:rStyle w:val="Lienhypertexte"/>
@@ -581,7 +554,7 @@
             <w:noProof/>
             <w:webHidden/>
           </w:rPr>
-          <w:instrText xml:space="preserve"> PAGEREF _Toc39242429 \h </w:instrText>
+          <w:instrText xml:space="preserve"> PAGEREF _Toc39426489 \h </w:instrText>
         </w:r>
         <w:r>
           <w:rPr>
@@ -625,7 +598,7 @@
           <w:lang w:val="fr-FR"/>
         </w:rPr>
       </w:pPr>
-      <w:hyperlink w:anchor="_Toc39242430" w:history="1">
+      <w:hyperlink w:anchor="_Toc39426490" w:history="1">
         <w:r>
           <w:rPr>
             <w:rStyle w:val="Lienhypertexte"/>
@@ -667,7 +640,7 @@
             <w:noProof/>
             <w:webHidden/>
           </w:rPr>
-          <w:instrText xml:space="preserve"> PAGEREF _Toc39242430 \h </w:instrText>
+          <w:instrText xml:space="preserve"> PAGEREF _Toc39426490 \h </w:instrText>
         </w:r>
         <w:r>
           <w:rPr>
@@ -711,7 +684,7 @@
           <w:lang w:val="fr-FR"/>
         </w:rPr>
       </w:pPr>
-      <w:hyperlink w:anchor="_Toc39242431" w:history="1">
+      <w:hyperlink w:anchor="_Toc39426491" w:history="1">
         <w:r>
           <w:rPr>
             <w:rStyle w:val="Lienhypertexte"/>
@@ -753,7 +726,7 @@
             <w:noProof/>
             <w:webHidden/>
           </w:rPr>
-          <w:instrText xml:space="preserve"> PAGEREF _Toc39242431 \h </w:instrText>
+          <w:instrText xml:space="preserve"> PAGEREF _Toc39426491 \h </w:instrText>
         </w:r>
         <w:r>
           <w:rPr>
@@ -797,7 +770,7 @@
           <w:lang w:val="fr-FR"/>
         </w:rPr>
       </w:pPr>
-      <w:hyperlink w:anchor="_Toc39242432" w:history="1">
+      <w:hyperlink w:anchor="_Toc39426492" w:history="1">
         <w:r>
           <w:rPr>
             <w:rStyle w:val="Lienhypertexte"/>
@@ -818,7 +791,7 @@
             <w:rStyle w:val="Lienhypertexte"/>
             <w:noProof/>
           </w:rPr>
-          <w:t>Fin de partie</w:t>
+          <w:t>Préparation</w:t>
         </w:r>
         <w:r>
           <w:rPr>
@@ -839,7 +812,7 @@
             <w:noProof/>
             <w:webHidden/>
           </w:rPr>
-          <w:instrText xml:space="preserve"> PAGEREF _Toc39242432 \h </w:instrText>
+          <w:instrText xml:space="preserve"> PAGEREF _Toc39426492 \h </w:instrText>
         </w:r>
         <w:r>
           <w:rPr>
@@ -883,7 +856,7 @@
           <w:lang w:val="fr-FR"/>
         </w:rPr>
       </w:pPr>
-      <w:hyperlink w:anchor="_Toc39242433" w:history="1">
+      <w:hyperlink w:anchor="_Toc39426493" w:history="1">
         <w:r>
           <w:rPr>
             <w:rStyle w:val="Lienhypertexte"/>
@@ -904,7 +877,7 @@
             <w:rStyle w:val="Lienhypertexte"/>
             <w:noProof/>
           </w:rPr>
-          <w:t>Plateau</w:t>
+          <w:t>Fin de partie</w:t>
         </w:r>
         <w:r>
           <w:rPr>
@@ -925,7 +898,7 @@
             <w:noProof/>
             <w:webHidden/>
           </w:rPr>
-          <w:instrText xml:space="preserve"> PAGEREF _Toc39242433 \h </w:instrText>
+          <w:instrText xml:space="preserve"> PAGEREF _Toc39426493 \h </w:instrText>
         </w:r>
         <w:r>
           <w:rPr>
@@ -969,7 +942,7 @@
           <w:lang w:val="fr-FR"/>
         </w:rPr>
       </w:pPr>
-      <w:hyperlink w:anchor="_Toc39242434" w:history="1">
+      <w:hyperlink w:anchor="_Toc39426494" w:history="1">
         <w:r>
           <w:rPr>
             <w:rStyle w:val="Lienhypertexte"/>
@@ -990,7 +963,7 @@
             <w:rStyle w:val="Lienhypertexte"/>
             <w:noProof/>
           </w:rPr>
-          <w:t>Cargo</w:t>
+          <w:t>Plateau</w:t>
         </w:r>
         <w:r>
           <w:rPr>
@@ -1011,7 +984,7 @@
             <w:noProof/>
             <w:webHidden/>
           </w:rPr>
-          <w:instrText xml:space="preserve"> PAGEREF _Toc39242434 \h </w:instrText>
+          <w:instrText xml:space="preserve"> PAGEREF _Toc39426494 \h </w:instrText>
         </w:r>
         <w:r>
           <w:rPr>
@@ -1031,7 +1004,7 @@
             <w:noProof/>
             <w:webHidden/>
           </w:rPr>
-          <w:t>5</w:t>
+          <w:t>4</w:t>
         </w:r>
         <w:r>
           <w:rPr>
@@ -1055,7 +1028,7 @@
           <w:lang w:val="fr-FR"/>
         </w:rPr>
       </w:pPr>
-      <w:hyperlink w:anchor="_Toc39242435" w:history="1">
+      <w:hyperlink w:anchor="_Toc39426495" w:history="1">
         <w:r>
           <w:rPr>
             <w:rStyle w:val="Lienhypertexte"/>
@@ -1076,7 +1049,7 @@
             <w:rStyle w:val="Lienhypertexte"/>
             <w:noProof/>
           </w:rPr>
-          <w:t>Compagnie</w:t>
+          <w:t>Cargo</w:t>
         </w:r>
         <w:r>
           <w:rPr>
@@ -1097,7 +1070,7 @@
             <w:noProof/>
             <w:webHidden/>
           </w:rPr>
-          <w:instrText xml:space="preserve"> PAGEREF _Toc39242435 \h </w:instrText>
+          <w:instrText xml:space="preserve"> PAGEREF _Toc39426495 \h </w:instrText>
         </w:r>
         <w:r>
           <w:rPr>
@@ -1141,7 +1114,7 @@
           <w:lang w:val="fr-FR"/>
         </w:rPr>
       </w:pPr>
-      <w:hyperlink w:anchor="_Toc39242436" w:history="1">
+      <w:hyperlink w:anchor="_Toc39426496" w:history="1">
         <w:r>
           <w:rPr>
             <w:rStyle w:val="Lienhypertexte"/>
@@ -1162,7 +1135,7 @@
             <w:rStyle w:val="Lienhypertexte"/>
             <w:noProof/>
           </w:rPr>
-          <w:t>Dynamique du cargo</w:t>
+          <w:t>Compagnie</w:t>
         </w:r>
         <w:r>
           <w:rPr>
@@ -1183,7 +1156,7 @@
             <w:noProof/>
             <w:webHidden/>
           </w:rPr>
-          <w:instrText xml:space="preserve"> PAGEREF _Toc39242436 \h </w:instrText>
+          <w:instrText xml:space="preserve"> PAGEREF _Toc39426496 \h </w:instrText>
         </w:r>
         <w:r>
           <w:rPr>
@@ -1203,7 +1176,7 @@
             <w:noProof/>
             <w:webHidden/>
           </w:rPr>
-          <w:t>6</w:t>
+          <w:t>5</w:t>
         </w:r>
         <w:r>
           <w:rPr>
@@ -1227,7 +1200,7 @@
           <w:lang w:val="fr-FR"/>
         </w:rPr>
       </w:pPr>
-      <w:hyperlink w:anchor="_Toc39242437" w:history="1">
+      <w:hyperlink w:anchor="_Toc39426497" w:history="1">
         <w:r>
           <w:rPr>
             <w:rStyle w:val="Lienhypertexte"/>
@@ -1248,7 +1221,7 @@
             <w:rStyle w:val="Lienhypertexte"/>
             <w:noProof/>
           </w:rPr>
-          <w:t>Dynamique des compagnies</w:t>
+          <w:t>Dynamique du cargo</w:t>
         </w:r>
         <w:r>
           <w:rPr>
@@ -1269,7 +1242,7 @@
             <w:noProof/>
             <w:webHidden/>
           </w:rPr>
-          <w:instrText xml:space="preserve"> PAGEREF _Toc39242437 \h </w:instrText>
+          <w:instrText xml:space="preserve"> PAGEREF _Toc39426497 \h </w:instrText>
         </w:r>
         <w:r>
           <w:rPr>
@@ -1313,7 +1286,7 @@
           <w:lang w:val="fr-FR"/>
         </w:rPr>
       </w:pPr>
-      <w:hyperlink w:anchor="_Toc39242438" w:history="1">
+      <w:hyperlink w:anchor="_Toc39426498" w:history="1">
         <w:r>
           <w:rPr>
             <w:rStyle w:val="Lienhypertexte"/>
@@ -1334,7 +1307,7 @@
             <w:rStyle w:val="Lienhypertexte"/>
             <w:noProof/>
           </w:rPr>
-          <w:t>Equipements</w:t>
+          <w:t>Dynamique des compagnies</w:t>
         </w:r>
         <w:r>
           <w:rPr>
@@ -1355,7 +1328,7 @@
             <w:noProof/>
             <w:webHidden/>
           </w:rPr>
-          <w:instrText xml:space="preserve"> PAGEREF _Toc39242438 \h </w:instrText>
+          <w:instrText xml:space="preserve"> PAGEREF _Toc39426498 \h </w:instrText>
         </w:r>
         <w:r>
           <w:rPr>
@@ -1375,7 +1348,7 @@
             <w:noProof/>
             <w:webHidden/>
           </w:rPr>
-          <w:t>10</w:t>
+          <w:t>8</w:t>
         </w:r>
         <w:r>
           <w:rPr>
@@ -1399,7 +1372,7 @@
           <w:lang w:val="fr-FR"/>
         </w:rPr>
       </w:pPr>
-      <w:hyperlink w:anchor="_Toc39242439" w:history="1">
+      <w:hyperlink w:anchor="_Toc39426499" w:history="1">
         <w:r>
           <w:rPr>
             <w:rStyle w:val="Lienhypertexte"/>
@@ -1420,7 +1393,7 @@
             <w:rStyle w:val="Lienhypertexte"/>
             <w:noProof/>
           </w:rPr>
-          <w:t>Ressources</w:t>
+          <w:t>Equipements</w:t>
         </w:r>
         <w:r>
           <w:rPr>
@@ -1441,7 +1414,7 @@
             <w:noProof/>
             <w:webHidden/>
           </w:rPr>
-          <w:instrText xml:space="preserve"> PAGEREF _Toc39242439 \h </w:instrText>
+          <w:instrText xml:space="preserve"> PAGEREF _Toc39426499 \h </w:instrText>
         </w:r>
         <w:r>
           <w:rPr>
@@ -1461,7 +1434,7 @@
             <w:noProof/>
             <w:webHidden/>
           </w:rPr>
-          <w:t>10</w:t>
+          <w:t>11</w:t>
         </w:r>
         <w:r>
           <w:rPr>
@@ -1485,7 +1458,7 @@
           <w:lang w:val="fr-FR"/>
         </w:rPr>
       </w:pPr>
-      <w:hyperlink w:anchor="_Toc39242440" w:history="1">
+      <w:hyperlink w:anchor="_Toc39426500" w:history="1">
         <w:r>
           <w:rPr>
             <w:rStyle w:val="Lienhypertexte"/>
@@ -1506,7 +1479,7 @@
             <w:rStyle w:val="Lienhypertexte"/>
             <w:noProof/>
           </w:rPr>
-          <w:t>Capacités de déplacement</w:t>
+          <w:t>Ressources</w:t>
         </w:r>
         <w:r>
           <w:rPr>
@@ -1527,7 +1500,7 @@
             <w:noProof/>
             <w:webHidden/>
           </w:rPr>
-          <w:instrText xml:space="preserve"> PAGEREF _Toc39242440 \h </w:instrText>
+          <w:instrText xml:space="preserve"> PAGEREF _Toc39426500 \h </w:instrText>
         </w:r>
         <w:r>
           <w:rPr>
@@ -1547,7 +1520,7 @@
             <w:noProof/>
             <w:webHidden/>
           </w:rPr>
-          <w:t>10</w:t>
+          <w:t>11</w:t>
         </w:r>
         <w:r>
           <w:rPr>
@@ -1571,7 +1544,7 @@
           <w:lang w:val="fr-FR"/>
         </w:rPr>
       </w:pPr>
-      <w:hyperlink w:anchor="_Toc39242441" w:history="1">
+      <w:hyperlink w:anchor="_Toc39426501" w:history="1">
         <w:r>
           <w:rPr>
             <w:rStyle w:val="Lienhypertexte"/>
@@ -1592,7 +1565,7 @@
             <w:rStyle w:val="Lienhypertexte"/>
             <w:noProof/>
           </w:rPr>
-          <w:t>Capacités de tir</w:t>
+          <w:t>Capacités de déplacement</w:t>
         </w:r>
         <w:r>
           <w:rPr>
@@ -1613,7 +1586,7 @@
             <w:noProof/>
             <w:webHidden/>
           </w:rPr>
-          <w:instrText xml:space="preserve"> PAGEREF _Toc39242441 \h </w:instrText>
+          <w:instrText xml:space="preserve"> PAGEREF _Toc39426501 \h </w:instrText>
         </w:r>
         <w:r>
           <w:rPr>
@@ -1633,7 +1606,7 @@
             <w:noProof/>
             <w:webHidden/>
           </w:rPr>
-          <w:t>10</w:t>
+          <w:t>11</w:t>
         </w:r>
         <w:r>
           <w:rPr>
@@ -1657,7 +1630,7 @@
           <w:lang w:val="fr-FR"/>
         </w:rPr>
       </w:pPr>
-      <w:hyperlink w:anchor="_Toc39242442" w:history="1">
+      <w:hyperlink w:anchor="_Toc39426502" w:history="1">
         <w:r>
           <w:rPr>
             <w:rStyle w:val="Lienhypertexte"/>
@@ -1678,6 +1651,92 @@
             <w:rStyle w:val="Lienhypertexte"/>
             <w:noProof/>
           </w:rPr>
+          <w:t>Capacités de tir</w:t>
+        </w:r>
+        <w:r>
+          <w:rPr>
+            <w:noProof/>
+            <w:webHidden/>
+          </w:rPr>
+          <w:tab/>
+        </w:r>
+        <w:r>
+          <w:rPr>
+            <w:noProof/>
+            <w:webHidden/>
+          </w:rPr>
+          <w:fldChar w:fldCharType="begin"/>
+        </w:r>
+        <w:r>
+          <w:rPr>
+            <w:noProof/>
+            <w:webHidden/>
+          </w:rPr>
+          <w:instrText xml:space="preserve"> PAGEREF _Toc39426502 \h </w:instrText>
+        </w:r>
+        <w:r>
+          <w:rPr>
+            <w:noProof/>
+            <w:webHidden/>
+          </w:rPr>
+        </w:r>
+        <w:r>
+          <w:rPr>
+            <w:noProof/>
+            <w:webHidden/>
+          </w:rPr>
+          <w:fldChar w:fldCharType="separate"/>
+        </w:r>
+        <w:r>
+          <w:rPr>
+            <w:noProof/>
+            <w:webHidden/>
+          </w:rPr>
+          <w:t>11</w:t>
+        </w:r>
+        <w:r>
+          <w:rPr>
+            <w:noProof/>
+            <w:webHidden/>
+          </w:rPr>
+          <w:fldChar w:fldCharType="end"/>
+        </w:r>
+      </w:hyperlink>
+    </w:p>
+    <w:p>
+      <w:pPr>
+        <w:pStyle w:val="TM1"/>
+        <w:tabs>
+          <w:tab w:val="left" w:pos="660"/>
+          <w:tab w:val="right" w:leader="dot" w:pos="9396"/>
+        </w:tabs>
+        <w:rPr>
+          <w:rFonts w:asciiTheme="minorHAnsi" w:eastAsiaTheme="minorEastAsia" w:hAnsiTheme="minorHAnsi" w:cstheme="minorBidi"/>
+          <w:noProof/>
+          <w:lang w:val="fr-FR"/>
+        </w:rPr>
+      </w:pPr>
+      <w:hyperlink w:anchor="_Toc39426503" w:history="1">
+        <w:r>
+          <w:rPr>
+            <w:rStyle w:val="Lienhypertexte"/>
+            <w:noProof/>
+          </w:rPr>
+          <w:t>17.</w:t>
+        </w:r>
+        <w:r>
+          <w:rPr>
+            <w:rFonts w:asciiTheme="minorHAnsi" w:eastAsiaTheme="minorEastAsia" w:hAnsiTheme="minorHAnsi" w:cstheme="minorBidi"/>
+            <w:noProof/>
+            <w:lang w:val="fr-FR"/>
+          </w:rPr>
+          <w:tab/>
+        </w:r>
+        <w:r>
+          <w:rPr>
+            <w:rStyle w:val="Lienhypertexte"/>
+            <w:noProof/>
+          </w:rPr>
           <w:t>Références</w:t>
         </w:r>
         <w:r>
@@ -1699,7 +1758,7 @@
             <w:noProof/>
             <w:webHidden/>
           </w:rPr>
-          <w:instrText xml:space="preserve"> PAGEREF _Toc39242442 \h </w:instrText>
+          <w:instrText xml:space="preserve"> PAGEREF _Toc39426503 \h </w:instrText>
         </w:r>
         <w:r>
           <w:rPr>
@@ -1719,7 +1778,7 @@
             <w:noProof/>
             <w:webHidden/>
           </w:rPr>
-          <w:t>11</w:t>
+          <w:t>12</w:t>
         </w:r>
         <w:r>
           <w:rPr>
@@ -1756,7 +1815,7 @@
       <w:bookmarkStart w:id="2" w:name="_c5joy0e8sveq" w:colFirst="0" w:colLast="0"/>
       <w:bookmarkStart w:id="3" w:name="_Toc39240134"/>
       <w:bookmarkStart w:id="4" w:name="_Toc39240181"/>
-      <w:bookmarkStart w:id="5" w:name="_Toc39242427"/>
+      <w:bookmarkStart w:id="5" w:name="_Toc39426487"/>
       <w:bookmarkEnd w:id="1"/>
       <w:bookmarkEnd w:id="2"/>
       <w:r>
@@ -1787,7 +1846,7 @@
       <w:bookmarkStart w:id="6" w:name="_iatk6jv337f4" w:colFirst="0" w:colLast="0"/>
       <w:bookmarkStart w:id="7" w:name="_Toc39240135"/>
       <w:bookmarkStart w:id="8" w:name="_Toc39240182"/>
-      <w:bookmarkStart w:id="9" w:name="_Toc39242428"/>
+      <w:bookmarkStart w:id="9" w:name="_Toc39426488"/>
       <w:bookmarkEnd w:id="6"/>
       <w:r>
         <w:t>Histoire</w:t>
@@ -1797,37 +1856,11 @@
       <w:bookmarkEnd w:id="9"/>
     </w:p>
     <w:p>
-      <w:pPr>
-        <w:pStyle w:val="Titre2"/>
-      </w:pPr>
       <w:bookmarkStart w:id="10" w:name="_mec6vjgk0scv" w:colFirst="0" w:colLast="0"/>
-      <w:bookmarkStart w:id="11" w:name="_Toc39240136"/>
-      <w:bookmarkStart w:id="12" w:name="_Toc39240183"/>
       <w:bookmarkEnd w:id="10"/>
       <w:r>
-        <w:t>En français</w:t>
-      </w:r>
-      <w:bookmarkEnd w:id="11"/>
-      <w:bookmarkEnd w:id="12"/>
-    </w:p>
-    <w:p>
-      <w:r>
         <w:t>BEVRI, le cargo fantôme de l’ancienne civilisation TARCI croise aléatoirement dans les bordures spatiales de TERDI, votre monde. Des compagnies spatiales concurrentes équipent leurs corvettes afin de déverrouiller les défenses des conteneurs du cargo et de s’emparer de leurs ressources, et idéalement de trouver les précieux cristaux de TARCI.</w:t>
       </w:r>
-    </w:p>
-    <w:p>
-      <w:pPr>
-        <w:pStyle w:val="Titre2"/>
-      </w:pPr>
-      <w:bookmarkStart w:id="13" w:name="_b72j9gr8959v" w:colFirst="0" w:colLast="0"/>
-      <w:bookmarkStart w:id="14" w:name="_Toc39240137"/>
-      <w:bookmarkStart w:id="15" w:name="_Toc39240184"/>
-      <w:bookmarkEnd w:id="13"/>
-      <w:r>
-        <w:t>In English</w:t>
-      </w:r>
-      <w:bookmarkEnd w:id="14"/>
-      <w:bookmarkEnd w:id="15"/>
     </w:p>
     <w:p>
       <w:pPr>
@@ -1835,6 +1868,8 @@
           <w:lang w:val="en-US"/>
         </w:rPr>
       </w:pPr>
+      <w:bookmarkStart w:id="11" w:name="_b72j9gr8959v" w:colFirst="0" w:colLast="0"/>
+      <w:bookmarkEnd w:id="11"/>
       <w:r>
         <w:rPr>
           <w:lang w:val="en-US"/>
@@ -1850,14 +1885,42 @@
           <w:numId w:val="24"/>
         </w:numPr>
       </w:pPr>
-      <w:bookmarkStart w:id="16" w:name="_kpnaiicali29" w:colFirst="0" w:colLast="0"/>
-      <w:bookmarkStart w:id="17" w:name="_Toc39240138"/>
-      <w:bookmarkStart w:id="18" w:name="_Toc39240185"/>
-      <w:bookmarkStart w:id="19" w:name="_Toc39242429"/>
-      <w:bookmarkEnd w:id="16"/>
+      <w:bookmarkStart w:id="12" w:name="_kpnaiicali29" w:colFirst="0" w:colLast="0"/>
+      <w:bookmarkStart w:id="13" w:name="_Toc39240138"/>
+      <w:bookmarkStart w:id="14" w:name="_Toc39240185"/>
+      <w:bookmarkStart w:id="15" w:name="_Toc39426489"/>
+      <w:bookmarkEnd w:id="12"/>
       <w:r>
         <w:lastRenderedPageBreak/>
         <w:t>But du jeu</w:t>
+      </w:r>
+      <w:bookmarkEnd w:id="13"/>
+      <w:bookmarkEnd w:id="14"/>
+      <w:bookmarkEnd w:id="15"/>
+    </w:p>
+    <w:p>
+      <w:r>
+        <w:t>Le but de chaque compagnie spatiale est 3 cristaux de Tarci dans sa base au sol à l’aide de sa corvette</w:t>
+      </w:r>
+      <w:r>
+        <w:t>.</w:t>
+      </w:r>
+    </w:p>
+    <w:p>
+      <w:pPr>
+        <w:pStyle w:val="Titre1"/>
+        <w:numPr>
+          <w:ilvl w:val="0"/>
+          <w:numId w:val="24"/>
+        </w:numPr>
+      </w:pPr>
+      <w:bookmarkStart w:id="16" w:name="_yxdcmutmii3w" w:colFirst="0" w:colLast="0"/>
+      <w:bookmarkStart w:id="17" w:name="_Toc39240139"/>
+      <w:bookmarkStart w:id="18" w:name="_Toc39240186"/>
+      <w:bookmarkStart w:id="19" w:name="_Toc39426490"/>
+      <w:bookmarkEnd w:id="16"/>
+      <w:r>
+        <w:t>Joueurs</w:t>
       </w:r>
       <w:bookmarkEnd w:id="17"/>
       <w:bookmarkEnd w:id="18"/>
@@ -1865,15 +1928,18 @@
     </w:p>
     <w:p>
       <w:r>
-        <w:t xml:space="preserve">Le but de chaque compagnie spatiale est de ramener 3 cristaux de </w:t>
-      </w:r>
-      <w:proofErr w:type="spellStart"/>
-      <w:r>
-        <w:t>Tarci</w:t>
-      </w:r>
-      <w:proofErr w:type="spellEnd"/>
-      <w:r>
-        <w:t xml:space="preserve"> dans sa base au sol à l’aide de sa corvette.</w:t>
+        <w:t>BREVI est un jeu pour 2 à 4 joueurs.</w:t>
+      </w:r>
+    </w:p>
+    <w:p>
+      <w:r>
+        <w:t>En solo, le défi est d’atteindre le but en un minimum de rounds</w:t>
+      </w:r>
+      <w:r>
+        <w:t> ; typiquement</w:t>
+      </w:r>
+      <w:r>
+        <w:t>, en essayant de battre son record personnel ou le record d’une communauté de joueurs.</w:t>
       </w:r>
     </w:p>
     <w:p>
@@ -1884,55 +1950,19 @@
           <w:numId w:val="24"/>
         </w:numPr>
       </w:pPr>
-      <w:bookmarkStart w:id="20" w:name="_yxdcmutmii3w" w:colFirst="0" w:colLast="0"/>
-      <w:bookmarkStart w:id="21" w:name="_Toc39240139"/>
-      <w:bookmarkStart w:id="22" w:name="_Toc39240186"/>
-      <w:bookmarkStart w:id="23" w:name="_Toc39242430"/>
+      <w:bookmarkStart w:id="20" w:name="_5xj7f0utue9m" w:colFirst="0" w:colLast="0"/>
+      <w:bookmarkStart w:id="21" w:name="_hnvyriwpqu5e" w:colFirst="0" w:colLast="0"/>
+      <w:bookmarkStart w:id="22" w:name="_Toc39240140"/>
+      <w:bookmarkStart w:id="23" w:name="_Toc39240187"/>
+      <w:bookmarkStart w:id="24" w:name="_Toc39426491"/>
       <w:bookmarkEnd w:id="20"/>
-      <w:r>
-        <w:t>Joueurs</w:t>
-      </w:r>
       <w:bookmarkEnd w:id="21"/>
+      <w:r>
+        <w:t>Matériel</w:t>
+      </w:r>
       <w:bookmarkEnd w:id="22"/>
       <w:bookmarkEnd w:id="23"/>
-    </w:p>
-    <w:p>
-      <w:r>
-        <w:t>BREVI est un jeu pour 2 à 4 joueurs.</w:t>
-      </w:r>
-    </w:p>
-    <w:p>
-      <w:r>
-        <w:t>En solo, le défi est d’atteindre le but en un minimum de rounds</w:t>
-      </w:r>
-      <w:r>
-        <w:t> ; typiquement</w:t>
-      </w:r>
-      <w:r>
-        <w:t>, en essayant de battre son record personnel ou le record d’une communauté de joueurs.</w:t>
-      </w:r>
-    </w:p>
-    <w:p>
-      <w:pPr>
-        <w:pStyle w:val="Titre1"/>
-        <w:numPr>
-          <w:ilvl w:val="0"/>
-          <w:numId w:val="24"/>
-        </w:numPr>
-      </w:pPr>
-      <w:bookmarkStart w:id="24" w:name="_5xj7f0utue9m" w:colFirst="0" w:colLast="0"/>
-      <w:bookmarkStart w:id="25" w:name="_hnvyriwpqu5e" w:colFirst="0" w:colLast="0"/>
-      <w:bookmarkStart w:id="26" w:name="_Toc39240140"/>
-      <w:bookmarkStart w:id="27" w:name="_Toc39240187"/>
-      <w:bookmarkStart w:id="28" w:name="_Toc39242431"/>
       <w:bookmarkEnd w:id="24"/>
-      <w:bookmarkEnd w:id="25"/>
-      <w:r>
-        <w:t>Matériel</w:t>
-      </w:r>
-      <w:bookmarkEnd w:id="26"/>
-      <w:bookmarkEnd w:id="27"/>
-      <w:bookmarkEnd w:id="28"/>
     </w:p>
     <w:p>
       <w:r>
@@ -2128,114 +2158,226 @@
           <w:numId w:val="24"/>
         </w:numPr>
       </w:pPr>
-      <w:bookmarkStart w:id="29" w:name="_fki5ese0b6pu" w:colFirst="0" w:colLast="0"/>
-      <w:bookmarkStart w:id="30" w:name="_Toc39240141"/>
-      <w:bookmarkStart w:id="31" w:name="_Toc39240188"/>
-      <w:bookmarkStart w:id="32" w:name="_Toc39242432"/>
+      <w:bookmarkStart w:id="25" w:name="_fki5ese0b6pu" w:colFirst="0" w:colLast="0"/>
+      <w:bookmarkStart w:id="26" w:name="_Toc39240141"/>
+      <w:bookmarkStart w:id="27" w:name="_Toc39240188"/>
+      <w:bookmarkStart w:id="28" w:name="_Toc39426492"/>
+      <w:bookmarkEnd w:id="25"/>
+      <w:r>
+        <w:t>Préparation</w:t>
+      </w:r>
+      <w:bookmarkEnd w:id="28"/>
+    </w:p>
+    <w:p>
+      <w:r>
+        <w:t>Le terrain est place au centre de la surface de jeu.</w:t>
+      </w:r>
+      <w:r>
+        <w:t xml:space="preserve"> </w:t>
+      </w:r>
+      <w:r>
+        <w:t>Tous les pions des corvettes sont placés dans la zone centrale.</w:t>
+      </w:r>
+    </w:p>
+    <w:p>
+      <w:r>
+        <w:t>La piste du compte-à-rebours et son marque</w:t>
+      </w:r>
+      <w:r>
+        <w:t>u</w:t>
+      </w:r>
+      <w:r>
+        <w:t>r sont placés sur un côté du terrain.</w:t>
+      </w:r>
+    </w:p>
+    <w:p>
+      <w:r>
+        <w:t>Une planche corvette est posée devant chaque joueur.</w:t>
+      </w:r>
+    </w:p>
+    <w:p>
+      <w:r>
+        <w:t xml:space="preserve">Les cartes conteneurs sont mélangées et forment </w:t>
+      </w:r>
+      <w:r>
+        <w:rPr>
+          <w:u w:val="single"/>
+        </w:rPr>
+        <w:t>la</w:t>
+      </w:r>
+      <w:r>
+        <w:rPr>
+          <w:u w:val="single"/>
+        </w:rPr>
+        <w:t xml:space="preserve"> pioche</w:t>
+      </w:r>
+      <w:r>
+        <w:rPr>
+          <w:u w:val="single"/>
+        </w:rPr>
+        <w:t xml:space="preserve"> des conteneurs</w:t>
+      </w:r>
+      <w:r>
+        <w:t>, posée face visible,</w:t>
+      </w:r>
+      <w:r>
+        <w:t xml:space="preserve"> sur un côté du terrain.</w:t>
+      </w:r>
+    </w:p>
+    <w:p>
+      <w:r>
+        <w:t xml:space="preserve">Pour chaque type de ressource, 8 cartes sont mises en paquets faces visibles, et placés sur un côté du terrain, afin de représenter </w:t>
+      </w:r>
+      <w:r>
+        <w:rPr>
+          <w:u w:val="single"/>
+        </w:rPr>
+        <w:t>la banque de ressources</w:t>
+      </w:r>
+      <w:r>
+        <w:t>.</w:t>
+      </w:r>
+    </w:p>
+    <w:p>
+      <w:r>
+        <w:t>Les cartes ressources restantes sont mé</w:t>
+      </w:r>
+      <w:r>
+        <w:t>l</w:t>
+      </w:r>
+      <w:r>
+        <w:t xml:space="preserve">angées </w:t>
+      </w:r>
+      <w:r>
+        <w:t xml:space="preserve">et forment </w:t>
+      </w:r>
+      <w:r>
+        <w:rPr>
+          <w:u w:val="single"/>
+        </w:rPr>
+        <w:t>la</w:t>
+      </w:r>
+      <w:r>
+        <w:rPr>
+          <w:u w:val="single"/>
+        </w:rPr>
+        <w:t xml:space="preserve"> pioche </w:t>
+      </w:r>
+      <w:r>
+        <w:rPr>
+          <w:u w:val="single"/>
+        </w:rPr>
+        <w:t>de la loterie</w:t>
+      </w:r>
+      <w:r>
+        <w:t xml:space="preserve">, posée face </w:t>
+      </w:r>
+      <w:r>
+        <w:t>cachée</w:t>
+      </w:r>
+      <w:r>
+        <w:t>, sur un côté du terrain.</w:t>
+      </w:r>
+    </w:p>
+    <w:p>
+      <w:pPr>
+        <w:pStyle w:val="Titre1"/>
+        <w:numPr>
+          <w:ilvl w:val="0"/>
+          <w:numId w:val="24"/>
+        </w:numPr>
+      </w:pPr>
+      <w:bookmarkStart w:id="29" w:name="_Toc39426493"/>
+      <w:r>
+        <w:lastRenderedPageBreak/>
+        <w:t>F</w:t>
+      </w:r>
+      <w:r>
+        <w:t>in de partie</w:t>
+      </w:r>
+      <w:bookmarkEnd w:id="26"/>
+      <w:bookmarkEnd w:id="27"/>
       <w:bookmarkEnd w:id="29"/>
-      <w:r>
-        <w:t>Fin de partie</w:t>
-      </w:r>
+    </w:p>
+    <w:p>
+      <w:r>
+        <w:t>Lorsqu’une compagnie atteint le but du jeu</w:t>
+      </w:r>
+      <w:r>
+        <w:t> :</w:t>
+      </w:r>
+    </w:p>
+    <w:p>
+      <w:pPr>
+        <w:numPr>
+          <w:ilvl w:val="0"/>
+          <w:numId w:val="4"/>
+        </w:numPr>
+      </w:pPr>
+      <w:r>
+        <w:t>Le round courant devient le dernier de la partie.</w:t>
+      </w:r>
+    </w:p>
+    <w:p>
+      <w:pPr>
+        <w:numPr>
+          <w:ilvl w:val="0"/>
+          <w:numId w:val="20"/>
+        </w:numPr>
+      </w:pPr>
+      <w:r>
+        <w:t>Ce dernier round est joué complètement, comme un round ordinaire.</w:t>
+      </w:r>
+    </w:p>
+    <w:p>
+      <w:r>
+        <w:t>A la fin du dernier round, les compagnies sont classées comme suit</w:t>
+      </w:r>
+      <w:r>
+        <w:t> :</w:t>
+      </w:r>
+    </w:p>
+    <w:p>
+      <w:pPr>
+        <w:numPr>
+          <w:ilvl w:val="0"/>
+          <w:numId w:val="8"/>
+        </w:numPr>
+      </w:pPr>
+      <w:r>
+        <w:t>Les premiers rangs sont attribués aux compagnies dont les bases contiennent au moins un cristal de Tarci, en les classant selon le nombre de cristaux dans chaque base.</w:t>
+      </w:r>
+    </w:p>
+    <w:p>
+      <w:pPr>
+        <w:numPr>
+          <w:ilvl w:val="0"/>
+          <w:numId w:val="8"/>
+        </w:numPr>
+      </w:pPr>
+      <w:r>
+        <w:t>Les rangs suivants sont attribués aux compagnies dont les bases ne contiennent aucun cristal de Tarci, en les classant selon la somme des valeurs des cartes contenues dans chaque base.</w:t>
+      </w:r>
+    </w:p>
+    <w:p>
+      <w:pPr>
+        <w:pStyle w:val="Titre1"/>
+        <w:numPr>
+          <w:ilvl w:val="0"/>
+          <w:numId w:val="24"/>
+        </w:numPr>
+      </w:pPr>
+      <w:bookmarkStart w:id="30" w:name="_sibnwbdykhly" w:colFirst="0" w:colLast="0"/>
+      <w:bookmarkStart w:id="31" w:name="_Toc39240142"/>
+      <w:bookmarkStart w:id="32" w:name="_Toc39240189"/>
+      <w:bookmarkStart w:id="33" w:name="_Toc39426494"/>
       <w:bookmarkEnd w:id="30"/>
+      <w:r>
+        <w:t>Plateau</w:t>
+      </w:r>
       <w:bookmarkEnd w:id="31"/>
       <w:bookmarkEnd w:id="32"/>
-    </w:p>
-    <w:p>
-      <w:r>
-        <w:t>Lorsqu’une compagnie atteint le but du jeu</w:t>
-      </w:r>
-      <w:r>
-        <w:t> :</w:t>
-      </w:r>
-    </w:p>
-    <w:p>
-      <w:pPr>
-        <w:numPr>
-          <w:ilvl w:val="0"/>
-          <w:numId w:val="4"/>
-        </w:numPr>
-      </w:pPr>
-      <w:r>
-        <w:t>Le round courant devient le dernier de la partie.</w:t>
-      </w:r>
-    </w:p>
-    <w:p>
-      <w:pPr>
-        <w:numPr>
-          <w:ilvl w:val="0"/>
-          <w:numId w:val="20"/>
-        </w:numPr>
-      </w:pPr>
-      <w:r>
-        <w:t>Ce dernier round est joué complètement, comme un round ordinaire.</w:t>
-      </w:r>
-    </w:p>
-    <w:p>
-      <w:r>
-        <w:t>A la fin du dernier round, les compagnies sont classées comme suit</w:t>
-      </w:r>
-      <w:r>
-        <w:t> :</w:t>
-      </w:r>
-    </w:p>
-    <w:p>
-      <w:pPr>
-        <w:numPr>
-          <w:ilvl w:val="0"/>
-          <w:numId w:val="8"/>
-        </w:numPr>
-      </w:pPr>
-      <w:r>
-        <w:t xml:space="preserve">Les premiers rangs sont attribués aux compagnies dont les bases contiennent au moins un cristal de </w:t>
-      </w:r>
-      <w:proofErr w:type="spellStart"/>
-      <w:r>
-        <w:t>Tarci</w:t>
-      </w:r>
-      <w:proofErr w:type="spellEnd"/>
-      <w:r>
-        <w:t>, en les classant selon le nombre de cristaux dans chaque base.</w:t>
-      </w:r>
-    </w:p>
-    <w:p>
-      <w:pPr>
-        <w:numPr>
-          <w:ilvl w:val="0"/>
-          <w:numId w:val="8"/>
-        </w:numPr>
-      </w:pPr>
-      <w:r>
-        <w:t xml:space="preserve">Les rangs suivants sont attribués aux compagnies dont les bases ne contiennent aucun cristal de </w:t>
-      </w:r>
-      <w:proofErr w:type="spellStart"/>
-      <w:r>
-        <w:t>Tarci</w:t>
-      </w:r>
-      <w:proofErr w:type="spellEnd"/>
-      <w:r>
-        <w:t>, en les classant selon la somme des valeurs des cartes contenues dans chaque base.</w:t>
-      </w:r>
-    </w:p>
-    <w:p>
-      <w:pPr>
-        <w:pStyle w:val="Titre1"/>
-        <w:numPr>
-          <w:ilvl w:val="0"/>
-          <w:numId w:val="24"/>
-        </w:numPr>
-      </w:pPr>
-      <w:bookmarkStart w:id="33" w:name="_sibnwbdykhly" w:colFirst="0" w:colLast="0"/>
-      <w:bookmarkStart w:id="34" w:name="_Toc39240142"/>
-      <w:bookmarkStart w:id="35" w:name="_Toc39240189"/>
-      <w:bookmarkStart w:id="36" w:name="_Toc39242433"/>
       <w:bookmarkEnd w:id="33"/>
-      <w:r>
-        <w:lastRenderedPageBreak/>
-        <w:t>Plateau</w:t>
-      </w:r>
-      <w:bookmarkEnd w:id="34"/>
-      <w:bookmarkEnd w:id="35"/>
-      <w:bookmarkEnd w:id="36"/>
     </w:p>
     <w:p>
       <w:r>
@@ -2347,83 +2489,166 @@
       <w:pPr>
         <w:pStyle w:val="Titre2"/>
       </w:pPr>
-      <w:bookmarkStart w:id="37" w:name="_b72hb0qp0sk1" w:colFirst="0" w:colLast="0"/>
-      <w:bookmarkStart w:id="38" w:name="_Toc39240143"/>
-      <w:bookmarkStart w:id="39" w:name="_Toc39240190"/>
+      <w:bookmarkStart w:id="34" w:name="_b72hb0qp0sk1" w:colFirst="0" w:colLast="0"/>
+      <w:bookmarkStart w:id="35" w:name="_Toc39240143"/>
+      <w:bookmarkStart w:id="36" w:name="_Toc39240190"/>
+      <w:bookmarkEnd w:id="34"/>
+      <w:r>
+        <w:lastRenderedPageBreak/>
+        <w:t>Zone du cargo</w:t>
+      </w:r>
+      <w:bookmarkEnd w:id="35"/>
+      <w:bookmarkEnd w:id="36"/>
+    </w:p>
+    <w:p>
+      <w:r>
+        <w:t>C’est une zone constituée d’une couronne de cases circulaires grises dans laquelle apparaît le cargo. Cette zone est exclusivement réservée au cargo.</w:t>
+      </w:r>
+    </w:p>
+    <w:p>
+      <w:pPr>
+        <w:pStyle w:val="Titre2"/>
+      </w:pPr>
+      <w:bookmarkStart w:id="37" w:name="_rr69dqhk39f9" w:colFirst="0" w:colLast="0"/>
+      <w:bookmarkStart w:id="38" w:name="_Toc39240144"/>
+      <w:bookmarkStart w:id="39" w:name="_Toc39240191"/>
       <w:bookmarkEnd w:id="37"/>
       <w:r>
-        <w:t>Zone du cargo</w:t>
+        <w:t>Zone de tir</w:t>
       </w:r>
       <w:bookmarkEnd w:id="38"/>
       <w:bookmarkEnd w:id="39"/>
     </w:p>
     <w:p>
       <w:r>
-        <w:t>C’est une zone constituée d’une couronne de cases circulaires grises dans laquelle apparaît le cargo. Cette zone est exclusivement réservée au cargo.</w:t>
+        <w:t>C’est une zone constituée d’une couronne de cases circulaires bleues dans laquelle chaque compagnie peut déplacer sa corvette et la faire tirer sur le cargo. La zone de tir et la zone du cargo ont les mêmes tailles</w:t>
+      </w:r>
+      <w:r>
+        <w:t xml:space="preserve"> : </w:t>
+      </w:r>
+      <w:r>
+        <w:t>leurs cases sont en vis-à-vis.</w:t>
       </w:r>
     </w:p>
     <w:p>
       <w:pPr>
         <w:pStyle w:val="Titre2"/>
       </w:pPr>
-      <w:bookmarkStart w:id="40" w:name="_rr69dqhk39f9" w:colFirst="0" w:colLast="0"/>
-      <w:bookmarkStart w:id="41" w:name="_Toc39240144"/>
-      <w:bookmarkStart w:id="42" w:name="_Toc39240191"/>
+      <w:bookmarkStart w:id="40" w:name="_euqhovm6jgeo" w:colFirst="0" w:colLast="0"/>
+      <w:bookmarkStart w:id="41" w:name="_Toc39240145"/>
+      <w:bookmarkStart w:id="42" w:name="_Toc39240192"/>
       <w:bookmarkEnd w:id="40"/>
       <w:r>
-        <w:t>Zone de tir</w:t>
+        <w:t>Zone de transfert</w:t>
       </w:r>
       <w:bookmarkEnd w:id="41"/>
       <w:bookmarkEnd w:id="42"/>
     </w:p>
     <w:p>
       <w:r>
-        <w:t>C’est une zone constituée d’une couronne de cases circulaires bleues dans laquelle chaque compagnie peut déplacer sa corvette et la faire tirer sur le cargo. La zone de tir et la zone du cargo ont les mêmes tailles</w:t>
-      </w:r>
-      <w:r>
-        <w:t xml:space="preserve"> : </w:t>
-      </w:r>
-      <w:r>
-        <w:t>leurs cases sont en vis-à-vis.</w:t>
+        <w:t>C’est une zone composée de quatre lignes de cases circulaires blanches connectant la zone de tir à la zone centrale. Chaque compagnie peut déplacer sa corvette dans cette zone de transfert.</w:t>
       </w:r>
     </w:p>
     <w:p>
       <w:pPr>
         <w:pStyle w:val="Titre2"/>
       </w:pPr>
-      <w:bookmarkStart w:id="43" w:name="_euqhovm6jgeo" w:colFirst="0" w:colLast="0"/>
-      <w:bookmarkStart w:id="44" w:name="_Toc39240145"/>
-      <w:bookmarkStart w:id="45" w:name="_Toc39240192"/>
+      <w:bookmarkStart w:id="43" w:name="_kzd8kga6rmum" w:colFirst="0" w:colLast="0"/>
+      <w:bookmarkStart w:id="44" w:name="_Toc39240146"/>
+      <w:bookmarkStart w:id="45" w:name="_Toc39240193"/>
       <w:bookmarkEnd w:id="43"/>
       <w:r>
-        <w:t>Zone de transfert</w:t>
+        <w:t>Zone centrale</w:t>
       </w:r>
       <w:bookmarkEnd w:id="44"/>
       <w:bookmarkEnd w:id="45"/>
     </w:p>
     <w:p>
       <w:r>
-        <w:t>C’est une zone composée de quatre lignes de cases circulaires blanches connectant la zone de tir à la zone centrale. Chaque compagnie peut déplacer sa corvette dans cette zone de transfert.</w:t>
-      </w:r>
-    </w:p>
-    <w:p>
-      <w:pPr>
-        <w:pStyle w:val="Titre2"/>
-      </w:pPr>
-      <w:bookmarkStart w:id="46" w:name="_kzd8kga6rmum" w:colFirst="0" w:colLast="0"/>
-      <w:bookmarkStart w:id="47" w:name="_Toc39240146"/>
-      <w:bookmarkStart w:id="48" w:name="_Toc39240193"/>
+        <w:t>C’est une zone composée d’une unique case hexagonale verte. Lorsqu’une corvette est placée dans cet hexagone, cela signifie que la corvette est au sol, à la base, et donc que la corvette n’est plus en vol. Cet hexagone est l’unique case du terrain dans laquelle plusieurs corvettes peuvent stationner simultanément.</w:t>
+      </w:r>
+    </w:p>
+    <w:p>
+      <w:pPr>
+        <w:pStyle w:val="Titre1"/>
+        <w:numPr>
+          <w:ilvl w:val="0"/>
+          <w:numId w:val="24"/>
+        </w:numPr>
+      </w:pPr>
+      <w:bookmarkStart w:id="46" w:name="_m5ma869verqg" w:colFirst="0" w:colLast="0"/>
+      <w:bookmarkStart w:id="47" w:name="_Toc39240147"/>
+      <w:bookmarkStart w:id="48" w:name="_Toc39240194"/>
+      <w:bookmarkStart w:id="49" w:name="_Toc39426495"/>
       <w:bookmarkEnd w:id="46"/>
       <w:r>
-        <w:lastRenderedPageBreak/>
-        <w:t>Zone centrale</w:t>
+        <w:t>Cargo</w:t>
       </w:r>
       <w:bookmarkEnd w:id="47"/>
       <w:bookmarkEnd w:id="48"/>
-    </w:p>
-    <w:p>
-      <w:r>
-        <w:t>C’est une zone composée d’une unique case hexagonale verte. Lorsqu’une corvette est placée dans cet hexagone, cela signifie que la corvette est au sol, à la base, et donc que la corvette n’est plus en vol. Cet hexagone est l’unique case du terrain dans laquelle plusieurs corvettes peuvent stationner simultanément.</w:t>
+      <w:bookmarkEnd w:id="49"/>
+    </w:p>
+    <w:p>
+      <w:r>
+        <w:t>Le cargo est une chaîne de plusieurs conteneurs contenant des ressources.</w:t>
+      </w:r>
+    </w:p>
+    <w:p>
+      <w:r>
+        <w:t>Chaque conteneur est représenté par une carte à deux faces</w:t>
+      </w:r>
+      <w:r>
+        <w:t> :</w:t>
+      </w:r>
+    </w:p>
+    <w:p>
+      <w:pPr>
+        <w:numPr>
+          <w:ilvl w:val="0"/>
+          <w:numId w:val="19"/>
+        </w:numPr>
+      </w:pPr>
+      <w:r>
+        <w:t>Le verso est caché à l’apparition du cargo et représente la ressource contenue.</w:t>
+      </w:r>
+    </w:p>
+    <w:p>
+      <w:pPr>
+        <w:numPr>
+          <w:ilvl w:val="0"/>
+          <w:numId w:val="19"/>
+        </w:numPr>
+      </w:pPr>
+      <w:r>
+        <w:t>Le recto, présenté à l’apparition du cargo, représente</w:t>
+      </w:r>
+      <w:r>
+        <w:t> :</w:t>
+      </w:r>
+    </w:p>
+    <w:p>
+      <w:pPr>
+        <w:numPr>
+          <w:ilvl w:val="1"/>
+          <w:numId w:val="19"/>
+        </w:numPr>
+      </w:pPr>
+      <w:r>
+        <w:t>une catégorie qui indique, avec une certaine probabilité, la ressource contenue</w:t>
+      </w:r>
+      <w:r>
+        <w:t> ;</w:t>
+      </w:r>
+    </w:p>
+    <w:p>
+      <w:pPr>
+        <w:numPr>
+          <w:ilvl w:val="1"/>
+          <w:numId w:val="19"/>
+        </w:numPr>
+      </w:pPr>
+      <w:r>
+        <w:t>le type et le nombre de défenses à éliminer par des tirs afin de pouvoir accéder à la ressource.</w:t>
       </w:r>
     </w:p>
     <w:p>
@@ -2434,138 +2659,62 @@
           <w:numId w:val="24"/>
         </w:numPr>
       </w:pPr>
-      <w:bookmarkStart w:id="49" w:name="_m5ma869verqg" w:colFirst="0" w:colLast="0"/>
-      <w:bookmarkStart w:id="50" w:name="_Toc39240147"/>
-      <w:bookmarkStart w:id="51" w:name="_Toc39240194"/>
-      <w:bookmarkStart w:id="52" w:name="_Toc39242434"/>
-      <w:bookmarkEnd w:id="49"/>
-      <w:r>
-        <w:t>Cargo</w:t>
-      </w:r>
+      <w:bookmarkStart w:id="50" w:name="_swhxjc5blyrm" w:colFirst="0" w:colLast="0"/>
+      <w:bookmarkStart w:id="51" w:name="_Toc39240148"/>
+      <w:bookmarkStart w:id="52" w:name="_Toc39240195"/>
+      <w:bookmarkStart w:id="53" w:name="_Toc39426496"/>
       <w:bookmarkEnd w:id="50"/>
+      <w:r>
+        <w:t>Compagnie</w:t>
+      </w:r>
       <w:bookmarkEnd w:id="51"/>
       <w:bookmarkEnd w:id="52"/>
-    </w:p>
-    <w:p>
-      <w:r>
-        <w:t>Le cargo est une chaîne de plusieurs conteneurs contenant des ressources.</w:t>
-      </w:r>
-    </w:p>
-    <w:p>
-      <w:r>
-        <w:t>Chaque conteneur est représenté par une carte à deux faces</w:t>
-      </w:r>
-      <w:r>
-        <w:t> :</w:t>
-      </w:r>
-    </w:p>
-    <w:p>
-      <w:pPr>
-        <w:numPr>
-          <w:ilvl w:val="0"/>
-          <w:numId w:val="19"/>
-        </w:numPr>
-      </w:pPr>
-      <w:r>
-        <w:t>Le verso est caché à l’apparition du cargo et représente la ressource contenue.</w:t>
-      </w:r>
-    </w:p>
-    <w:p>
-      <w:pPr>
-        <w:numPr>
-          <w:ilvl w:val="0"/>
-          <w:numId w:val="19"/>
-        </w:numPr>
-      </w:pPr>
-      <w:r>
-        <w:t>Le recto, présenté à l’apparition du cargo, représente</w:t>
-      </w:r>
-      <w:r>
-        <w:t> :</w:t>
-      </w:r>
-    </w:p>
-    <w:p>
-      <w:pPr>
-        <w:numPr>
-          <w:ilvl w:val="1"/>
-          <w:numId w:val="19"/>
-        </w:numPr>
-      </w:pPr>
-      <w:r>
-        <w:t>une catégorie qui indique, avec une certaine probabilité, la ressource contenue</w:t>
-      </w:r>
-      <w:r>
-        <w:t> ;</w:t>
-      </w:r>
-    </w:p>
-    <w:p>
-      <w:pPr>
-        <w:numPr>
-          <w:ilvl w:val="1"/>
-          <w:numId w:val="19"/>
-        </w:numPr>
-      </w:pPr>
-      <w:r>
-        <w:t>le type et le nombre de défenses à éliminer par des tirs afin de pouvoir accéder à la ressource.</w:t>
-      </w:r>
-    </w:p>
-    <w:p>
-      <w:pPr>
-        <w:pStyle w:val="Titre1"/>
-        <w:numPr>
-          <w:ilvl w:val="0"/>
-          <w:numId w:val="24"/>
-        </w:numPr>
-      </w:pPr>
-      <w:bookmarkStart w:id="53" w:name="_swhxjc5blyrm" w:colFirst="0" w:colLast="0"/>
-      <w:bookmarkStart w:id="54" w:name="_Toc39240148"/>
-      <w:bookmarkStart w:id="55" w:name="_Toc39240195"/>
-      <w:bookmarkStart w:id="56" w:name="_Toc39242435"/>
       <w:bookmarkEnd w:id="53"/>
-      <w:r>
-        <w:t>Compagnie</w:t>
-      </w:r>
+    </w:p>
+    <w:p>
+      <w:r>
+        <w:t>Chaque compagnie dispose d’une corvette mobile et d’une base fixe implantée dans la zone centrale, mais non représentée sur le terrain.</w:t>
+      </w:r>
+    </w:p>
+    <w:p>
+      <w:pPr>
+        <w:pStyle w:val="Titre2"/>
+      </w:pPr>
+      <w:bookmarkStart w:id="54" w:name="_6h70ydu1atm7" w:colFirst="0" w:colLast="0"/>
+      <w:bookmarkStart w:id="55" w:name="_Toc39240149"/>
+      <w:bookmarkStart w:id="56" w:name="_Toc39240196"/>
       <w:bookmarkEnd w:id="54"/>
+      <w:r>
+        <w:t>Base</w:t>
+      </w:r>
       <w:bookmarkEnd w:id="55"/>
       <w:bookmarkEnd w:id="56"/>
     </w:p>
     <w:p>
       <w:r>
-        <w:t>Chaque compagnie dispose d’une corvette mobile et d’une base fixe implantée dans la zone centrale, mais non représentée sur le terrain.</w:t>
+        <w:t xml:space="preserve">La base est représentée par les cartes posées devant le joueur, faces cachées ou visibles, que </w:t>
+      </w:r>
+      <w:r>
+        <w:t>le</w:t>
+      </w:r>
+      <w:r>
+        <w:t xml:space="preserve"> joueur peut librement prendre en main.</w:t>
       </w:r>
     </w:p>
     <w:p>
       <w:pPr>
         <w:pStyle w:val="Titre2"/>
       </w:pPr>
-      <w:bookmarkStart w:id="57" w:name="_6h70ydu1atm7" w:colFirst="0" w:colLast="0"/>
-      <w:bookmarkStart w:id="58" w:name="_Toc39240149"/>
-      <w:bookmarkStart w:id="59" w:name="_Toc39240196"/>
+      <w:bookmarkStart w:id="57" w:name="_vpmiwdp3qfe7" w:colFirst="0" w:colLast="0"/>
+      <w:bookmarkStart w:id="58" w:name="_Toc39240150"/>
+      <w:bookmarkStart w:id="59" w:name="_Toc39240197"/>
       <w:bookmarkEnd w:id="57"/>
       <w:r>
-        <w:t>Base</w:t>
+        <w:lastRenderedPageBreak/>
+        <w:t>Corvette</w:t>
       </w:r>
       <w:bookmarkEnd w:id="58"/>
       <w:bookmarkEnd w:id="59"/>
-    </w:p>
-    <w:p>
-      <w:r>
-        <w:t>La base est représentée par les cartes posées devant le joueur, faces cachées ou visibles, que je joueur peut librement prendre en main.</w:t>
-      </w:r>
-    </w:p>
-    <w:p>
-      <w:pPr>
-        <w:pStyle w:val="Titre2"/>
-      </w:pPr>
-      <w:bookmarkStart w:id="60" w:name="_vpmiwdp3qfe7" w:colFirst="0" w:colLast="0"/>
-      <w:bookmarkStart w:id="61" w:name="_Toc39240150"/>
-      <w:bookmarkStart w:id="62" w:name="_Toc39240197"/>
-      <w:bookmarkEnd w:id="60"/>
-      <w:r>
-        <w:t>Corvette</w:t>
-      </w:r>
-      <w:bookmarkEnd w:id="61"/>
-      <w:bookmarkEnd w:id="62"/>
     </w:p>
     <w:p>
       <w:r>
@@ -2633,10 +2782,10 @@
           <w:szCs w:val="40"/>
         </w:rPr>
       </w:pPr>
-      <w:bookmarkStart w:id="63" w:name="_qoaooiewp69p" w:colFirst="0" w:colLast="0"/>
-      <w:bookmarkStart w:id="64" w:name="_Toc39240151"/>
-      <w:bookmarkStart w:id="65" w:name="_Toc39240198"/>
-      <w:bookmarkEnd w:id="63"/>
+      <w:bookmarkStart w:id="60" w:name="_qoaooiewp69p" w:colFirst="0" w:colLast="0"/>
+      <w:bookmarkStart w:id="61" w:name="_Toc39240151"/>
+      <w:bookmarkStart w:id="62" w:name="_Toc39240198"/>
+      <w:bookmarkEnd w:id="60"/>
       <w:r>
         <w:br w:type="page"/>
       </w:r>
@@ -2649,91 +2798,91 @@
           <w:numId w:val="24"/>
         </w:numPr>
       </w:pPr>
-      <w:bookmarkStart w:id="66" w:name="_Toc39242436"/>
+      <w:bookmarkStart w:id="63" w:name="_Toc39426497"/>
       <w:r>
         <w:lastRenderedPageBreak/>
         <w:t>Dynamique du cargo</w:t>
       </w:r>
+      <w:bookmarkEnd w:id="61"/>
+      <w:bookmarkEnd w:id="62"/>
+      <w:bookmarkEnd w:id="63"/>
+    </w:p>
+    <w:p>
+      <w:r>
+        <w:t>La dynamique du cargo consiste à répéter, dans l’ordre et jusqu’à la fin du jeu, les phases suivantes</w:t>
+      </w:r>
+      <w:r>
+        <w:t> :</w:t>
+      </w:r>
+    </w:p>
+    <w:p>
+      <w:pPr>
+        <w:numPr>
+          <w:ilvl w:val="0"/>
+          <w:numId w:val="10"/>
+        </w:numPr>
+      </w:pPr>
+      <w:r>
+        <w:t>attente pour apparition</w:t>
+      </w:r>
+      <w:r>
+        <w:t> ;</w:t>
+      </w:r>
+    </w:p>
+    <w:p>
+      <w:pPr>
+        <w:numPr>
+          <w:ilvl w:val="0"/>
+          <w:numId w:val="10"/>
+        </w:numPr>
+      </w:pPr>
+      <w:r>
+        <w:t>création du cargo</w:t>
+      </w:r>
+      <w:r>
+        <w:t> ;</w:t>
+      </w:r>
+    </w:p>
+    <w:p>
+      <w:pPr>
+        <w:numPr>
+          <w:ilvl w:val="0"/>
+          <w:numId w:val="10"/>
+        </w:numPr>
+      </w:pPr>
+      <w:r>
+        <w:t>attente pour disparition</w:t>
+      </w:r>
+      <w:r>
+        <w:t> ;</w:t>
+      </w:r>
+    </w:p>
+    <w:p>
+      <w:pPr>
+        <w:numPr>
+          <w:ilvl w:val="0"/>
+          <w:numId w:val="10"/>
+        </w:numPr>
+      </w:pPr>
+      <w:r>
+        <w:t>destruction du cargo.</w:t>
+      </w:r>
+    </w:p>
+    <w:p>
+      <w:pPr>
+        <w:pStyle w:val="Titre2"/>
+      </w:pPr>
+      <w:bookmarkStart w:id="64" w:name="_yg73tnwzrkbt" w:colFirst="0" w:colLast="0"/>
+      <w:bookmarkStart w:id="65" w:name="_dot9tml8kw9e" w:colFirst="0" w:colLast="0"/>
+      <w:bookmarkStart w:id="66" w:name="_Toc39240152"/>
+      <w:bookmarkStart w:id="67" w:name="_Toc39240199"/>
       <w:bookmarkEnd w:id="64"/>
       <w:bookmarkEnd w:id="65"/>
+      <w:r>
+        <w:t>Attente pour apparition ou disparition</w:t>
+      </w:r>
       <w:bookmarkEnd w:id="66"/>
-    </w:p>
-    <w:p>
-      <w:r>
-        <w:t>La dynamique du cargo consiste à répéter, dans l’ordre et jusqu’à la fin du jeu, les phases suivantes</w:t>
-      </w:r>
-      <w:r>
-        <w:t> :</w:t>
-      </w:r>
-    </w:p>
-    <w:p>
-      <w:pPr>
-        <w:numPr>
-          <w:ilvl w:val="0"/>
-          <w:numId w:val="10"/>
-        </w:numPr>
-      </w:pPr>
-      <w:r>
-        <w:t>attente pour apparition</w:t>
-      </w:r>
-      <w:r>
-        <w:t> ;</w:t>
-      </w:r>
-    </w:p>
-    <w:p>
-      <w:pPr>
-        <w:numPr>
-          <w:ilvl w:val="0"/>
-          <w:numId w:val="10"/>
-        </w:numPr>
-      </w:pPr>
-      <w:r>
-        <w:t>création du cargo</w:t>
-      </w:r>
-      <w:r>
-        <w:t> ;</w:t>
-      </w:r>
-    </w:p>
-    <w:p>
-      <w:pPr>
-        <w:numPr>
-          <w:ilvl w:val="0"/>
-          <w:numId w:val="10"/>
-        </w:numPr>
-      </w:pPr>
-      <w:r>
-        <w:t>attente pour disparition</w:t>
-      </w:r>
-      <w:r>
-        <w:t> ;</w:t>
-      </w:r>
-    </w:p>
-    <w:p>
-      <w:pPr>
-        <w:numPr>
-          <w:ilvl w:val="0"/>
-          <w:numId w:val="10"/>
-        </w:numPr>
-      </w:pPr>
-      <w:r>
-        <w:t>destruction du cargo.</w:t>
-      </w:r>
-    </w:p>
-    <w:p>
-      <w:pPr>
-        <w:pStyle w:val="Titre2"/>
-      </w:pPr>
-      <w:bookmarkStart w:id="67" w:name="_yg73tnwzrkbt" w:colFirst="0" w:colLast="0"/>
-      <w:bookmarkStart w:id="68" w:name="_dot9tml8kw9e" w:colFirst="0" w:colLast="0"/>
-      <w:bookmarkStart w:id="69" w:name="_Toc39240152"/>
-      <w:bookmarkStart w:id="70" w:name="_Toc39240199"/>
       <w:bookmarkEnd w:id="67"/>
-      <w:bookmarkEnd w:id="68"/>
-      <w:r>
-        <w:t>Attente pour apparition ou disparition</w:t>
-      </w:r>
-      <w:bookmarkEnd w:id="69"/>
-      <w:bookmarkEnd w:id="70"/>
     </w:p>
     <w:p>
       <w:r>
@@ -2879,15 +3028,15 @@
       <w:pPr>
         <w:pStyle w:val="Titre2"/>
       </w:pPr>
-      <w:bookmarkStart w:id="71" w:name="_cc4kg3634s2w" w:colFirst="0" w:colLast="0"/>
-      <w:bookmarkStart w:id="72" w:name="_Toc39240153"/>
-      <w:bookmarkStart w:id="73" w:name="_Toc39240200"/>
-      <w:bookmarkEnd w:id="71"/>
+      <w:bookmarkStart w:id="68" w:name="_cc4kg3634s2w" w:colFirst="0" w:colLast="0"/>
+      <w:bookmarkStart w:id="69" w:name="_Toc39240153"/>
+      <w:bookmarkStart w:id="70" w:name="_Toc39240200"/>
+      <w:bookmarkEnd w:id="68"/>
       <w:r>
         <w:t>Création</w:t>
       </w:r>
-      <w:bookmarkEnd w:id="72"/>
-      <w:bookmarkEnd w:id="73"/>
+      <w:bookmarkEnd w:id="69"/>
+      <w:bookmarkEnd w:id="70"/>
     </w:p>
     <w:p>
       <w:r>
@@ -3075,7 +3224,6 @@
         </w:rPr>
         <w:t>options pour déterminer la longueur du cargo</w:t>
       </w:r>
-      <w:proofErr w:type="gramStart"/>
       <w:r>
         <w:rPr>
           <w:color w:val="0000FF"/>
@@ -3086,14 +3234,7 @@
         <w:rPr>
           <w:color w:val="0000FF"/>
         </w:rPr>
-        <w:t>fixée</w:t>
-      </w:r>
-      <w:proofErr w:type="gramEnd"/>
-      <w:r>
-        <w:rPr>
-          <w:color w:val="0000FF"/>
-        </w:rPr>
-        <w:t xml:space="preserve"> ou tirée au hasard à la façon du tirage de la position du premier conteneur</w:t>
+        <w:t>fixée ou tirée au hasard à la façon du tirage de la position du premier conteneur</w:t>
       </w:r>
       <w:r>
         <w:rPr>
@@ -3106,114 +3247,219 @@
       <w:pPr>
         <w:pStyle w:val="Titre2"/>
       </w:pPr>
-      <w:bookmarkStart w:id="74" w:name="_5p028lf0qcqs" w:colFirst="0" w:colLast="0"/>
-      <w:bookmarkStart w:id="75" w:name="_Toc39240154"/>
-      <w:bookmarkStart w:id="76" w:name="_Toc39240201"/>
-      <w:bookmarkEnd w:id="74"/>
+      <w:bookmarkStart w:id="71" w:name="_5p028lf0qcqs" w:colFirst="0" w:colLast="0"/>
+      <w:bookmarkStart w:id="72" w:name="_Toc39240154"/>
+      <w:bookmarkStart w:id="73" w:name="_Toc39240201"/>
+      <w:bookmarkEnd w:id="71"/>
       <w:r>
         <w:lastRenderedPageBreak/>
         <w:t>Destruction</w:t>
       </w:r>
+      <w:bookmarkEnd w:id="72"/>
+      <w:bookmarkEnd w:id="73"/>
+    </w:p>
+    <w:p>
+      <w:r>
+        <w:t>Lorsque le cargo disparaît</w:t>
+      </w:r>
+      <w:r>
+        <w:t> :</w:t>
+      </w:r>
+    </w:p>
+    <w:p>
+      <w:pPr>
+        <w:numPr>
+          <w:ilvl w:val="0"/>
+          <w:numId w:val="11"/>
+        </w:numPr>
+      </w:pPr>
+      <w:r>
+        <w:t>les défenses restantes sont retirées du plateau</w:t>
+      </w:r>
+      <w:r>
+        <w:t> ;</w:t>
+      </w:r>
+    </w:p>
+    <w:p>
+      <w:pPr>
+        <w:numPr>
+          <w:ilvl w:val="0"/>
+          <w:numId w:val="11"/>
+        </w:numPr>
+      </w:pPr>
+      <w:r>
+        <w:t>tous les conteneurs présents dans la zone du cargo sont défaussés</w:t>
+      </w:r>
+      <w:r>
+        <w:t> ;</w:t>
+      </w:r>
+    </w:p>
+    <w:p>
+      <w:pPr>
+        <w:numPr>
+          <w:ilvl w:val="0"/>
+          <w:numId w:val="11"/>
+        </w:numPr>
+      </w:pPr>
+      <w:r>
+        <w:t>le compte-à-rebours pour apparition du cargo est mis en place.</w:t>
+      </w:r>
+    </w:p>
+    <w:p>
+      <w:pPr>
+        <w:pStyle w:val="Titre1"/>
+        <w:numPr>
+          <w:ilvl w:val="0"/>
+          <w:numId w:val="24"/>
+        </w:numPr>
+      </w:pPr>
+      <w:bookmarkStart w:id="74" w:name="_chf4dbvu0vsy" w:colFirst="0" w:colLast="0"/>
+      <w:bookmarkStart w:id="75" w:name="_Toc39240155"/>
+      <w:bookmarkStart w:id="76" w:name="_Toc39240202"/>
+      <w:bookmarkStart w:id="77" w:name="_Toc39426498"/>
+      <w:bookmarkEnd w:id="74"/>
+      <w:r>
+        <w:t>Dynamique des compagnies</w:t>
+      </w:r>
       <w:bookmarkEnd w:id="75"/>
       <w:bookmarkEnd w:id="76"/>
-    </w:p>
-    <w:p>
-      <w:r>
-        <w:t>Lorsque le cargo disparaît</w:t>
-      </w:r>
-      <w:r>
-        <w:t> :</w:t>
-      </w:r>
-    </w:p>
-    <w:p>
-      <w:pPr>
-        <w:numPr>
-          <w:ilvl w:val="0"/>
-          <w:numId w:val="11"/>
-        </w:numPr>
-      </w:pPr>
-      <w:r>
-        <w:t>les défenses restantes sont retirées du plateau</w:t>
-      </w:r>
-      <w:r>
-        <w:t> ;</w:t>
-      </w:r>
-    </w:p>
-    <w:p>
-      <w:pPr>
-        <w:numPr>
-          <w:ilvl w:val="0"/>
-          <w:numId w:val="11"/>
-        </w:numPr>
-      </w:pPr>
-      <w:r>
-        <w:t>tous les conteneurs présents dans la zone du cargo sont défaussés</w:t>
-      </w:r>
-      <w:r>
-        <w:t> ;</w:t>
-      </w:r>
-    </w:p>
-    <w:p>
-      <w:pPr>
-        <w:numPr>
-          <w:ilvl w:val="0"/>
-          <w:numId w:val="11"/>
-        </w:numPr>
-      </w:pPr>
-      <w:r>
-        <w:t>le compte-à-rebours pour apparition du cargo est mis en place.</w:t>
-      </w:r>
-    </w:p>
-    <w:p>
-      <w:pPr>
-        <w:pStyle w:val="Titre1"/>
-        <w:numPr>
-          <w:ilvl w:val="0"/>
-          <w:numId w:val="24"/>
-        </w:numPr>
-      </w:pPr>
-      <w:bookmarkStart w:id="77" w:name="_chf4dbvu0vsy" w:colFirst="0" w:colLast="0"/>
-      <w:bookmarkStart w:id="78" w:name="_Toc39240155"/>
-      <w:bookmarkStart w:id="79" w:name="_Toc39240202"/>
-      <w:bookmarkStart w:id="80" w:name="_Toc39242437"/>
       <w:bookmarkEnd w:id="77"/>
-      <w:r>
-        <w:t>Dynamique des compagnies</w:t>
-      </w:r>
+    </w:p>
+    <w:p>
+      <w:r>
+        <w:t>La dynamique des compagnies consiste à répéter des rounds jusqu’à la fin du jeu. Chaque round inclut la mise à jour du cargo, une distribution de cartes et des tours de jeu regroupés en phases.</w:t>
+      </w:r>
+    </w:p>
+    <w:p>
+      <w:pPr>
+        <w:pStyle w:val="Titre2"/>
+      </w:pPr>
+      <w:bookmarkStart w:id="78" w:name="_5zfey2uz73k4" w:colFirst="0" w:colLast="0"/>
+      <w:bookmarkStart w:id="79" w:name="_bdh0yzgfaffz" w:colFirst="0" w:colLast="0"/>
+      <w:bookmarkStart w:id="80" w:name="_Toc39240156"/>
+      <w:bookmarkStart w:id="81" w:name="_Toc39240203"/>
       <w:bookmarkEnd w:id="78"/>
       <w:bookmarkEnd w:id="79"/>
+      <w:r>
+        <w:t>Round</w:t>
+      </w:r>
       <w:bookmarkEnd w:id="80"/>
-    </w:p>
-    <w:p>
-      <w:r>
-        <w:t>La dynamique des compagnies consiste à répéter des rounds jusqu’à la fin du jeu. Chaque round inclut la mise à jour du cargo, une distribution de cartes et des tours de jeu regroupés en phases.</w:t>
+      <w:bookmarkEnd w:id="81"/>
+    </w:p>
+    <w:p>
+      <w:pPr>
+        <w:numPr>
+          <w:ilvl w:val="0"/>
+          <w:numId w:val="12"/>
+        </w:numPr>
+      </w:pPr>
+      <w:r>
+        <w:t>Chaque round débute par les préparations suivantes, exécutées dans cet ordre</w:t>
+      </w:r>
+      <w:r>
+        <w:t> :</w:t>
+      </w:r>
+    </w:p>
+    <w:p>
+      <w:pPr>
+        <w:numPr>
+          <w:ilvl w:val="1"/>
+          <w:numId w:val="12"/>
+        </w:numPr>
+      </w:pPr>
+      <w:r>
+        <w:t>la mise à jour du cargo</w:t>
+      </w:r>
+      <w:r>
+        <w:t> ;</w:t>
+      </w:r>
+    </w:p>
+    <w:p>
+      <w:pPr>
+        <w:numPr>
+          <w:ilvl w:val="1"/>
+          <w:numId w:val="12"/>
+        </w:numPr>
+      </w:pPr>
+      <w:r>
+        <w:t>le décalage dans le sens horaire de la première compagnie</w:t>
+      </w:r>
+      <w:r>
+        <w:t> ;</w:t>
+      </w:r>
+    </w:p>
+    <w:p>
+      <w:pPr>
+        <w:numPr>
+          <w:ilvl w:val="1"/>
+          <w:numId w:val="12"/>
+        </w:numPr>
+      </w:pPr>
+      <w:r>
+        <w:t>la distribution de cartes.</w:t>
+      </w:r>
+    </w:p>
+    <w:p>
+      <w:pPr>
+        <w:numPr>
+          <w:ilvl w:val="0"/>
+          <w:numId w:val="12"/>
+        </w:numPr>
+      </w:pPr>
+      <w:r>
+        <w:t>Si le cargo est détruit par une compagnie, alors la mise à jour du cargo doit attendre le début du round suivant.</w:t>
+      </w:r>
+    </w:p>
+    <w:p>
+      <w:pPr>
+        <w:numPr>
+          <w:ilvl w:val="0"/>
+          <w:numId w:val="12"/>
+        </w:numPr>
+      </w:pPr>
+      <w:r>
+        <w:t>La partie se termine toujours sur la fin du round courant.</w:t>
+      </w:r>
+    </w:p>
+    <w:p>
+      <w:pPr>
+        <w:numPr>
+          <w:ilvl w:val="0"/>
+          <w:numId w:val="12"/>
+        </w:numPr>
+      </w:pPr>
+      <w:r>
+        <w:t>Après les étapes préparatoires, le round se poursuit avec les phases.</w:t>
+      </w:r>
+    </w:p>
+    <w:p>
+      <w:pPr>
+        <w:numPr>
+          <w:ilvl w:val="0"/>
+          <w:numId w:val="12"/>
+        </w:numPr>
+      </w:pPr>
+      <w:r>
+        <w:t>Chaque phase déclenche un tour de table, dans le sens horaire, en commençant par la première compagnie.</w:t>
       </w:r>
     </w:p>
     <w:p>
       <w:pPr>
         <w:pStyle w:val="Titre2"/>
       </w:pPr>
-      <w:bookmarkStart w:id="81" w:name="_5zfey2uz73k4" w:colFirst="0" w:colLast="0"/>
-      <w:bookmarkStart w:id="82" w:name="_bdh0yzgfaffz" w:colFirst="0" w:colLast="0"/>
-      <w:bookmarkStart w:id="83" w:name="_Toc39240156"/>
-      <w:bookmarkStart w:id="84" w:name="_Toc39240203"/>
-      <w:bookmarkEnd w:id="81"/>
+      <w:bookmarkStart w:id="82" w:name="_20c9tuipud6s" w:colFirst="0" w:colLast="0"/>
+      <w:bookmarkStart w:id="83" w:name="_Toc39240157"/>
+      <w:bookmarkStart w:id="84" w:name="_Toc39240204"/>
       <w:bookmarkEnd w:id="82"/>
       <w:r>
-        <w:t>Round</w:t>
+        <w:t>Distribution de cartes</w:t>
       </w:r>
       <w:bookmarkEnd w:id="83"/>
       <w:bookmarkEnd w:id="84"/>
     </w:p>
     <w:p>
-      <w:pPr>
-        <w:numPr>
-          <w:ilvl w:val="0"/>
-          <w:numId w:val="12"/>
-        </w:numPr>
-      </w:pPr>
-      <w:r>
-        <w:t>Chaque round débute par les préparations suivantes, exécutées dans cet ordre</w:t>
+      <w:r>
+        <w:t>Au début du round</w:t>
       </w:r>
       <w:r>
         <w:t> :</w:t>
@@ -3222,12 +3468,12 @@
     <w:p>
       <w:pPr>
         <w:numPr>
-          <w:ilvl w:val="1"/>
-          <w:numId w:val="12"/>
-        </w:numPr>
-      </w:pPr>
-      <w:r>
-        <w:t>la mise à jour du cargo</w:t>
+          <w:ilvl w:val="0"/>
+          <w:numId w:val="16"/>
+        </w:numPr>
+      </w:pPr>
+      <w:r>
+        <w:t>chaque compagnie reçoit gratuitement 4 cartes de la loterie</w:t>
       </w:r>
       <w:r>
         <w:t> ;</w:t>
@@ -3236,89 +3482,47 @@
     <w:p>
       <w:pPr>
         <w:numPr>
-          <w:ilvl w:val="1"/>
-          <w:numId w:val="12"/>
-        </w:numPr>
-      </w:pPr>
-      <w:r>
-        <w:t>le décalage dans le sens horaire de la première compagnie</w:t>
-      </w:r>
-      <w:r>
-        <w:t> ;</w:t>
-      </w:r>
-    </w:p>
-    <w:p>
-      <w:pPr>
-        <w:numPr>
-          <w:ilvl w:val="1"/>
-          <w:numId w:val="12"/>
-        </w:numPr>
-      </w:pPr>
-      <w:r>
-        <w:t>la distribution de cartes.</w:t>
-      </w:r>
-    </w:p>
-    <w:p>
-      <w:pPr>
-        <w:numPr>
-          <w:ilvl w:val="0"/>
-          <w:numId w:val="12"/>
-        </w:numPr>
-      </w:pPr>
-      <w:r>
-        <w:t>Si le cargo est détruit par une compagnie, alors la mise à jour du cargo doit attendre le début du round suivant.</w:t>
-      </w:r>
-    </w:p>
-    <w:p>
-      <w:pPr>
-        <w:numPr>
-          <w:ilvl w:val="0"/>
-          <w:numId w:val="12"/>
-        </w:numPr>
-      </w:pPr>
-      <w:r>
-        <w:t>La partie se termine toujours sur la fin du round courant.</w:t>
-      </w:r>
-    </w:p>
-    <w:p>
-      <w:pPr>
-        <w:numPr>
-          <w:ilvl w:val="0"/>
-          <w:numId w:val="12"/>
-        </w:numPr>
-      </w:pPr>
-      <w:r>
-        <w:t>Après les étapes préparatoires, le round se poursuit avec les phases.</w:t>
-      </w:r>
-    </w:p>
-    <w:p>
-      <w:pPr>
-        <w:numPr>
-          <w:ilvl w:val="0"/>
-          <w:numId w:val="12"/>
-        </w:numPr>
-      </w:pPr>
-      <w:r>
-        <w:t>Chaque phase déclenche un tour de table, dans le sens horaire, en commençant par la première compagnie.</w:t>
+          <w:ilvl w:val="0"/>
+          <w:numId w:val="16"/>
+        </w:numPr>
+      </w:pPr>
+      <w:r>
+        <w:t>chaque compagnie garde au maximum de 10 cartes dans sa base, sans compter les cristaux de Tarci, et défaussent le surplus.</w:t>
+      </w:r>
+    </w:p>
+    <w:p>
+      <w:r>
+        <w:t>La distribution est effectuée en un seul tour dans le sens horaire en commençant par la première compagnie.</w:t>
+      </w:r>
+    </w:p>
+    <w:p>
+      <w:r>
+        <w:t>Pendant les tours de jeu, il n’y a pas de limite sur le nombre de cartes contenues dans la base d’une compagnie. La régularisation du nombre de cartes a lieu uniquement pendant cette étape préparatoire du round.</w:t>
+      </w:r>
+    </w:p>
+    <w:p>
+      <w:r>
+        <w:t>Les cristaux de Tarci d’une compagnie sont toujours posés faces visibles.</w:t>
       </w:r>
     </w:p>
     <w:p>
       <w:pPr>
         <w:pStyle w:val="Titre2"/>
       </w:pPr>
-      <w:bookmarkStart w:id="85" w:name="_20c9tuipud6s" w:colFirst="0" w:colLast="0"/>
-      <w:bookmarkStart w:id="86" w:name="_Toc39240157"/>
-      <w:bookmarkStart w:id="87" w:name="_Toc39240204"/>
+      <w:bookmarkStart w:id="85" w:name="_rdotqvqovnb" w:colFirst="0" w:colLast="0"/>
+      <w:bookmarkStart w:id="86" w:name="_Toc39240158"/>
+      <w:bookmarkStart w:id="87" w:name="_Toc39240205"/>
       <w:bookmarkEnd w:id="85"/>
       <w:r>
-        <w:t>Distribution de cartes</w:t>
+        <w:lastRenderedPageBreak/>
+        <w:t>Tour de jeu</w:t>
       </w:r>
       <w:bookmarkEnd w:id="86"/>
       <w:bookmarkEnd w:id="87"/>
     </w:p>
     <w:p>
       <w:r>
-        <w:t>Au début du round</w:t>
+        <w:t>Après la distribution des cartes de chaque round, chaque compagnie choisit, de façon cachée, 3 cartes de phase, qui programment sa participation, parmi les suivantes</w:t>
       </w:r>
       <w:r>
         <w:t> :</w:t>
@@ -3328,11 +3532,11 @@
       <w:pPr>
         <w:numPr>
           <w:ilvl w:val="0"/>
-          <w:numId w:val="16"/>
-        </w:numPr>
-      </w:pPr>
-      <w:r>
-        <w:t>chaque compagnie reçoit gratuitement 4 cartes de la loterie</w:t>
+          <w:numId w:val="3"/>
+        </w:numPr>
+      </w:pPr>
+      <w:r>
+        <w:t>commercer</w:t>
       </w:r>
       <w:r>
         <w:t> ;</w:t>
@@ -3342,70 +3546,121 @@
       <w:pPr>
         <w:numPr>
           <w:ilvl w:val="0"/>
-          <w:numId w:val="16"/>
-        </w:numPr>
-      </w:pPr>
-      <w:r>
-        <w:t xml:space="preserve">chaque compagnie garde au maximum de 10 cartes dans sa base, sans compter les cristaux de </w:t>
-      </w:r>
-      <w:proofErr w:type="spellStart"/>
-      <w:r>
-        <w:t>Tarci</w:t>
-      </w:r>
-      <w:proofErr w:type="spellEnd"/>
-      <w:r>
-        <w:t>, et défaussent le surplus.</w:t>
-      </w:r>
-    </w:p>
-    <w:p>
-      <w:r>
-        <w:t>La distribution est effectuée en un seul tour dans le sens horaire en commençant par la première compagnie.</w:t>
-      </w:r>
-    </w:p>
-    <w:p>
-      <w:r>
-        <w:t xml:space="preserve">Pendant les tours de jeu, il n’y a pas de limite sur le nombre de cartes contenues dans la base d’une compagnie. La régularisation du nombre de cartes </w:t>
-      </w:r>
-      <w:proofErr w:type="gramStart"/>
-      <w:r>
-        <w:t>a</w:t>
-      </w:r>
-      <w:proofErr w:type="gramEnd"/>
-      <w:r>
-        <w:t xml:space="preserve"> lieu uniquement pendant cette étape préparatoire du round.</w:t>
-      </w:r>
-    </w:p>
-    <w:p>
-      <w:r>
-        <w:t xml:space="preserve">Les cristaux de </w:t>
-      </w:r>
-      <w:proofErr w:type="spellStart"/>
-      <w:r>
-        <w:t>Tarci</w:t>
-      </w:r>
-      <w:proofErr w:type="spellEnd"/>
-      <w:r>
-        <w:t xml:space="preserve"> d’une compagnie sont toujours posés faces visibles.</w:t>
+          <w:numId w:val="3"/>
+        </w:numPr>
+      </w:pPr>
+      <w:r>
+        <w:t>s’équiper</w:t>
+      </w:r>
+      <w:r>
+        <w:t> ;</w:t>
+      </w:r>
+    </w:p>
+    <w:p>
+      <w:pPr>
+        <w:numPr>
+          <w:ilvl w:val="0"/>
+          <w:numId w:val="3"/>
+        </w:numPr>
+      </w:pPr>
+      <w:r>
+        <w:t>se déplacer</w:t>
+      </w:r>
+      <w:r>
+        <w:t> ;</w:t>
+      </w:r>
+    </w:p>
+    <w:p>
+      <w:pPr>
+        <w:numPr>
+          <w:ilvl w:val="0"/>
+          <w:numId w:val="3"/>
+        </w:numPr>
+      </w:pPr>
+      <w:r>
+        <w:t>tirer.</w:t>
+      </w:r>
+    </w:p>
+    <w:p>
+      <w:r>
+        <w:t>Les phases sont jouées dans l’ordre suivant avec les compagnies participantes :</w:t>
+      </w:r>
+    </w:p>
+    <w:p>
+      <w:pPr>
+        <w:numPr>
+          <w:ilvl w:val="0"/>
+          <w:numId w:val="1"/>
+        </w:numPr>
+      </w:pPr>
+      <w:r>
+        <w:t>commercer</w:t>
+      </w:r>
+      <w:r>
+        <w:t> ;</w:t>
+      </w:r>
+    </w:p>
+    <w:p>
+      <w:pPr>
+        <w:numPr>
+          <w:ilvl w:val="0"/>
+          <w:numId w:val="1"/>
+        </w:numPr>
+      </w:pPr>
+      <w:r>
+        <w:t>s’équiper</w:t>
+      </w:r>
+      <w:r>
+        <w:t> ;</w:t>
+      </w:r>
+    </w:p>
+    <w:p>
+      <w:pPr>
+        <w:numPr>
+          <w:ilvl w:val="0"/>
+          <w:numId w:val="1"/>
+        </w:numPr>
+      </w:pPr>
+      <w:r>
+        <w:t>se déplacer</w:t>
+      </w:r>
+      <w:r>
+        <w:t> ;</w:t>
+      </w:r>
+    </w:p>
+    <w:p>
+      <w:pPr>
+        <w:numPr>
+          <w:ilvl w:val="0"/>
+          <w:numId w:val="1"/>
+        </w:numPr>
+      </w:pPr>
+      <w:r>
+        <w:t>tirer.</w:t>
+      </w:r>
+    </w:p>
+    <w:p>
+      <w:r>
+        <w:t>Au début de chaque phase, avant les tours de jeu, toutes les compagnies dévoilent leur participation. Dans toute phase, à son tour de jeu, une compagnie participante peut décider de passer. Le tour de jeu de chaque phase débute avec la première compagnie participant à la phase.</w:t>
       </w:r>
     </w:p>
     <w:p>
       <w:pPr>
         <w:pStyle w:val="Titre2"/>
       </w:pPr>
-      <w:bookmarkStart w:id="88" w:name="_rdotqvqovnb" w:colFirst="0" w:colLast="0"/>
-      <w:bookmarkStart w:id="89" w:name="_Toc39240158"/>
-      <w:bookmarkStart w:id="90" w:name="_Toc39240205"/>
+      <w:bookmarkStart w:id="88" w:name="_r1n8kvsa316r" w:colFirst="0" w:colLast="0"/>
+      <w:bookmarkStart w:id="89" w:name="_Toc39240159"/>
+      <w:bookmarkStart w:id="90" w:name="_Toc39240206"/>
       <w:bookmarkEnd w:id="88"/>
       <w:r>
-        <w:lastRenderedPageBreak/>
-        <w:t>Tour de jeu</w:t>
+        <w:t>Commercer</w:t>
       </w:r>
       <w:bookmarkEnd w:id="89"/>
       <w:bookmarkEnd w:id="90"/>
     </w:p>
     <w:p>
       <w:r>
-        <w:t>Après la distribution des cartes de chaque round, chaque compagnie choisit, de façon cachée, 3 cartes de phase, qui programment sa participation, parmi les suivantes</w:t>
+        <w:t>Cette phase permet à la compagnie d’acquérir des ressources selon plusieurs types de transactions</w:t>
       </w:r>
       <w:r>
         <w:t> :</w:t>
@@ -3415,11 +3670,11 @@
       <w:pPr>
         <w:numPr>
           <w:ilvl w:val="0"/>
-          <w:numId w:val="3"/>
-        </w:numPr>
-      </w:pPr>
-      <w:r>
-        <w:t>commercer</w:t>
+          <w:numId w:val="22"/>
+        </w:numPr>
+      </w:pPr>
+      <w:r>
+        <w:t>le troc avec les autres compagnies</w:t>
       </w:r>
       <w:r>
         <w:t> ;</w:t>
@@ -3429,11 +3684,11 @@
       <w:pPr>
         <w:numPr>
           <w:ilvl w:val="0"/>
-          <w:numId w:val="3"/>
-        </w:numPr>
-      </w:pPr>
-      <w:r>
-        <w:t>s’équiper</w:t>
+          <w:numId w:val="22"/>
+        </w:numPr>
+      </w:pPr>
+      <w:r>
+        <w:t>l’achat/vente à une banque</w:t>
       </w:r>
       <w:r>
         <w:t> ;</w:t>
@@ -3443,107 +3698,45 @@
       <w:pPr>
         <w:numPr>
           <w:ilvl w:val="0"/>
-          <w:numId w:val="3"/>
-        </w:numPr>
-      </w:pPr>
-      <w:r>
-        <w:t>se déplacer</w:t>
-      </w:r>
-      <w:r>
-        <w:t> ;</w:t>
-      </w:r>
-    </w:p>
-    <w:p>
-      <w:pPr>
-        <w:numPr>
-          <w:ilvl w:val="0"/>
-          <w:numId w:val="3"/>
-        </w:numPr>
-      </w:pPr>
-      <w:r>
-        <w:t>tirer.</w:t>
-      </w:r>
-    </w:p>
-    <w:p>
-      <w:r>
-        <w:t>Les phases sont jouées dans l’ordre suivant avec les compagnies participantes :</w:t>
-      </w:r>
-    </w:p>
-    <w:p>
-      <w:pPr>
-        <w:numPr>
-          <w:ilvl w:val="0"/>
-          <w:numId w:val="1"/>
-        </w:numPr>
-      </w:pPr>
-      <w:r>
-        <w:t>commercer</w:t>
-      </w:r>
-      <w:r>
-        <w:t> ;</w:t>
-      </w:r>
-    </w:p>
-    <w:p>
-      <w:pPr>
-        <w:numPr>
-          <w:ilvl w:val="0"/>
-          <w:numId w:val="1"/>
-        </w:numPr>
-      </w:pPr>
-      <w:r>
-        <w:t>s’équiper</w:t>
-      </w:r>
-      <w:r>
-        <w:t> ;</w:t>
-      </w:r>
-    </w:p>
-    <w:p>
-      <w:pPr>
-        <w:numPr>
-          <w:ilvl w:val="0"/>
-          <w:numId w:val="1"/>
-        </w:numPr>
-      </w:pPr>
-      <w:r>
-        <w:t>se déplacer</w:t>
-      </w:r>
-      <w:r>
-        <w:t> ;</w:t>
-      </w:r>
-    </w:p>
-    <w:p>
-      <w:pPr>
-        <w:numPr>
-          <w:ilvl w:val="0"/>
-          <w:numId w:val="1"/>
-        </w:numPr>
-      </w:pPr>
-      <w:r>
-        <w:t>tirer.</w:t>
-      </w:r>
-    </w:p>
-    <w:p>
-      <w:r>
-        <w:t>Au début de chaque phase, avant les tours de jeu, toutes les compagnies dévoilent leur participation. Dans toute phase, à son tour de jeu, une compagnie participante peut décider de passer. Le tour de jeu de chaque phase débute avec la première compagnie participant à la phase.</w:t>
+          <w:numId w:val="22"/>
+        </w:numPr>
+      </w:pPr>
+      <w:r>
+        <w:t>la loterie, contre l’achat d’un billet de loterie.</w:t>
+      </w:r>
+    </w:p>
+    <w:p>
+      <w:r>
+        <w:t>Dans cette phase, aucune carte ne peut entrer ou sortir des corvettes. Seules les bases des compagnies peuvent être modifiées par des trocs, achats, ventes, loterie.</w:t>
+      </w:r>
+    </w:p>
+    <w:p>
+      <w:r>
+        <w:t>Le troc est possible seulement avec la compagnie qui a son tour de jeu.</w:t>
+      </w:r>
+    </w:p>
+    <w:p>
+      <w:r>
+        <w:t>Le nombre de transactions n’est pas limité.</w:t>
       </w:r>
     </w:p>
     <w:p>
       <w:pPr>
         <w:pStyle w:val="Titre2"/>
       </w:pPr>
-      <w:bookmarkStart w:id="91" w:name="_r1n8kvsa316r" w:colFirst="0" w:colLast="0"/>
-      <w:bookmarkStart w:id="92" w:name="_Toc39240159"/>
-      <w:bookmarkStart w:id="93" w:name="_Toc39240206"/>
+      <w:bookmarkStart w:id="91" w:name="_yq1qm6lkfwq2" w:colFirst="0" w:colLast="0"/>
+      <w:bookmarkStart w:id="92" w:name="_Toc39240160"/>
+      <w:bookmarkStart w:id="93" w:name="_Toc39240207"/>
       <w:bookmarkEnd w:id="91"/>
       <w:r>
-        <w:t>Commercer</w:t>
+        <w:t>S’équiper</w:t>
       </w:r>
       <w:bookmarkEnd w:id="92"/>
       <w:bookmarkEnd w:id="93"/>
     </w:p>
     <w:p>
       <w:r>
-        <w:t>Cette phase permet à la compagnie d’acquérir des ressources selon plusieurs types de transactions</w:t>
+        <w:t>Cette phase se joue différemment selon que la corvette est en vol ou au sol, donc à la base</w:t>
       </w:r>
       <w:r>
         <w:t> :</w:t>
@@ -3553,73 +3746,98 @@
       <w:pPr>
         <w:numPr>
           <w:ilvl w:val="0"/>
-          <w:numId w:val="22"/>
-        </w:numPr>
-      </w:pPr>
-      <w:r>
-        <w:t>le troc avec les autres compagnies</w:t>
-      </w:r>
-      <w:r>
-        <w:t> ;</w:t>
-      </w:r>
-    </w:p>
-    <w:p>
-      <w:pPr>
-        <w:numPr>
-          <w:ilvl w:val="0"/>
-          <w:numId w:val="22"/>
-        </w:numPr>
-      </w:pPr>
-      <w:r>
-        <w:t>l’achat/vente à une banque</w:t>
-      </w:r>
-      <w:r>
-        <w:t> ;</w:t>
-      </w:r>
-    </w:p>
-    <w:p>
-      <w:pPr>
-        <w:numPr>
-          <w:ilvl w:val="0"/>
-          <w:numId w:val="22"/>
-        </w:numPr>
-      </w:pPr>
-      <w:r>
-        <w:t>la loterie, contre l’achat d’un billet de loterie.</w:t>
-      </w:r>
-    </w:p>
-    <w:p>
-      <w:r>
-        <w:t>Dans cette phase, aucune carte ne peut entrer ou sortir des corvettes. Seules les bases des compagnies peuvent être modifiées par des trocs, achats, ventes, loterie.</w:t>
-      </w:r>
-    </w:p>
-    <w:p>
-      <w:r>
-        <w:t>Le troc est possible seulement avec la compagnie qui a son tour de jeu.</w:t>
-      </w:r>
-    </w:p>
-    <w:p>
-      <w:r>
-        <w:t>Le nombre de transactions n’est pas limité.</w:t>
+          <w:numId w:val="2"/>
+        </w:numPr>
+      </w:pPr>
+      <w:r>
+        <w:t>Au sol, les cartes d’équipement sont toutes celles contenues dans la base et la corvette.</w:t>
+      </w:r>
+    </w:p>
+    <w:p>
+      <w:pPr>
+        <w:numPr>
+          <w:ilvl w:val="0"/>
+          <w:numId w:val="2"/>
+        </w:numPr>
+      </w:pPr>
+      <w:r>
+        <w:t>En vol, les cartes d’équipement sont limitées à toutes les cartes contenues dans la corvette.</w:t>
+      </w:r>
+    </w:p>
+    <w:p>
+      <w:r>
+        <w:t>La compagnie saisie toutes les cartes d’équipement, et compose ou recompose le contenu de la corvette en assemblant les cartes ressources afin de définir des capacités de déplacement et de tir, et en plaçant le reste dans la soute.</w:t>
+      </w:r>
+    </w:p>
+    <w:p>
+      <w:r>
+        <w:t>La charge maximale de la corvette, en nombre de cartes, doit être respectée.</w:t>
+      </w:r>
+    </w:p>
+    <w:p>
+      <w:r>
+        <w:lastRenderedPageBreak/>
+        <w:t xml:space="preserve">Consulter les rubriques </w:t>
+      </w:r>
+      <w:r>
+        <w:t>« </w:t>
+      </w:r>
+      <w:r>
+        <w:t>capacités de déplacement</w:t>
+      </w:r>
+      <w:r>
+        <w:t> »</w:t>
+      </w:r>
+      <w:r>
+        <w:t xml:space="preserve"> et </w:t>
+      </w:r>
+      <w:r>
+        <w:t>« </w:t>
+      </w:r>
+      <w:r>
+        <w:t>capacités de tir</w:t>
+      </w:r>
+      <w:r>
+        <w:t> »</w:t>
+      </w:r>
+      <w:r>
+        <w:t xml:space="preserve"> pour la façon d’assembler les ressources.</w:t>
+      </w:r>
+    </w:p>
+    <w:p>
+      <w:r>
+        <w:t xml:space="preserve">Le paramétrage de nouvelles capacités à partir de ressources n’est autorisé que pendant cette phase </w:t>
+      </w:r>
+      <w:r>
+        <w:t>« </w:t>
+      </w:r>
+      <w:r>
+        <w:t>s’équiper</w:t>
+      </w:r>
+      <w:r>
+        <w:t> »</w:t>
+      </w:r>
+      <w:r>
+        <w:t>.</w:t>
       </w:r>
     </w:p>
     <w:p>
       <w:pPr>
         <w:pStyle w:val="Titre2"/>
       </w:pPr>
-      <w:bookmarkStart w:id="94" w:name="_yq1qm6lkfwq2" w:colFirst="0" w:colLast="0"/>
-      <w:bookmarkStart w:id="95" w:name="_Toc39240160"/>
-      <w:bookmarkStart w:id="96" w:name="_Toc39240207"/>
+      <w:bookmarkStart w:id="94" w:name="_z88uh74wxgjp" w:colFirst="0" w:colLast="0"/>
+      <w:bookmarkStart w:id="95" w:name="_Toc39240161"/>
+      <w:bookmarkStart w:id="96" w:name="_Toc39240208"/>
       <w:bookmarkEnd w:id="94"/>
       <w:r>
-        <w:t>S’équiper</w:t>
+        <w:t>Se déplacer</w:t>
       </w:r>
       <w:bookmarkEnd w:id="95"/>
       <w:bookmarkEnd w:id="96"/>
     </w:p>
     <w:p>
       <w:r>
-        <w:t>Cette phase se joue différemment selon que la corvette est en vol ou au sol, donc à la base</w:t>
+        <w:t>Cette phase permet à la compagnie de déplacer sa corvette sur le terrain</w:t>
       </w:r>
       <w:r>
         <w:t> :</w:t>
@@ -3629,182 +3847,161 @@
       <w:pPr>
         <w:numPr>
           <w:ilvl w:val="0"/>
-          <w:numId w:val="2"/>
-        </w:numPr>
-      </w:pPr>
-      <w:r>
-        <w:t>Au sol, les cartes d’équipement sont toutes celles contenues dans la base et la corvette.</w:t>
-      </w:r>
-    </w:p>
-    <w:p>
-      <w:pPr>
-        <w:numPr>
-          <w:ilvl w:val="0"/>
-          <w:numId w:val="2"/>
-        </w:numPr>
-      </w:pPr>
-      <w:r>
-        <w:t>En vol, les cartes d’équipement sont limitées à toutes les cartes contenues dans la corvette.</w:t>
-      </w:r>
-    </w:p>
-    <w:p>
-      <w:r>
-        <w:t>La compagnie saisie toutes les cartes d’équipement, et compose ou recompose le contenu de la corvette en assemblant les cartes ressources afin de définir des capacités de déplacement et de tir, et en plaçant le reste dans la soute.</w:t>
-      </w:r>
-    </w:p>
-    <w:p>
-      <w:r>
-        <w:t>La charge maximale de la corvette, en nombre de cartes, doit être respectée.</w:t>
-      </w:r>
-    </w:p>
-    <w:p>
-      <w:r>
-        <w:lastRenderedPageBreak/>
-        <w:t xml:space="preserve">Consulter les rubriques </w:t>
+          <w:numId w:val="17"/>
+        </w:numPr>
+      </w:pPr>
+      <w:r>
+        <w:t>Sans capacité de déplacement, la corvette se déplace d’une seule case.</w:t>
+      </w:r>
+    </w:p>
+    <w:p>
+      <w:pPr>
+        <w:numPr>
+          <w:ilvl w:val="0"/>
+          <w:numId w:val="17"/>
+        </w:numPr>
+      </w:pPr>
+      <w:r>
+        <w:t>Une capacité de déplacement permet un déplacement plus long.</w:t>
+      </w:r>
+    </w:p>
+    <w:p>
+      <w:pPr>
+        <w:numPr>
+          <w:ilvl w:val="0"/>
+          <w:numId w:val="17"/>
+        </w:numPr>
+      </w:pPr>
+      <w:r>
+        <w:t>Une capacité de déplacement peut être permanente ou bien jouable une seule fois, puis défaussée.</w:t>
+      </w:r>
+    </w:p>
+    <w:p>
+      <w:pPr>
+        <w:numPr>
+          <w:ilvl w:val="0"/>
+          <w:numId w:val="17"/>
+        </w:numPr>
+      </w:pPr>
+      <w:r>
+        <w:t>Une compagnie peut traverser une case occupée, mais ne doit pas s’y arrêter, sauf si cette case est la zone centrale.</w:t>
+      </w:r>
+    </w:p>
+    <w:p>
+      <w:pPr>
+        <w:numPr>
+          <w:ilvl w:val="0"/>
+          <w:numId w:val="17"/>
+        </w:numPr>
+      </w:pPr>
+      <w:r>
+        <w:t xml:space="preserve">Lorsque la corvette arrive sur la zone centrale, la compagnie peut décharger tout ou partie des cartes contenues dans la corvette vers la base. Le transfert de la base vers la corvette n’est pas autorisé dans cette phase. Ce déchargement n’est pas autorisé si la corvette n’a pas bougé dans cette phase </w:t>
       </w:r>
       <w:r>
         <w:t>« </w:t>
       </w:r>
       <w:r>
-        <w:t>capacités de déplacement</w:t>
+        <w:t>se déplacer</w:t>
       </w:r>
       <w:r>
         <w:t> »</w:t>
       </w:r>
       <w:r>
-        <w:t xml:space="preserve"> et </w:t>
-      </w:r>
-      <w:r>
-        <w:t>« </w:t>
-      </w:r>
-      <w:r>
-        <w:t>capacités de tir</w:t>
-      </w:r>
-      <w:r>
-        <w:t> »</w:t>
-      </w:r>
-      <w:r>
-        <w:t xml:space="preserve"> pour la façon d’assembler les ressources.</w:t>
-      </w:r>
-    </w:p>
-    <w:p>
-      <w:r>
-        <w:t xml:space="preserve">Le paramétrage de nouvelles capacités à partir de ressources n’est autorisé que pendant cette phase </w:t>
-      </w:r>
-      <w:r>
-        <w:t>« </w:t>
-      </w:r>
-      <w:r>
-        <w:t>s’équiper</w:t>
-      </w:r>
-      <w:r>
-        <w:t> »</w:t>
-      </w:r>
-      <w:r>
-        <w:t>.</w:t>
+        <w:t>. Les capacités de la corvette non affectées par les ressources déplacées restent actives.</w:t>
       </w:r>
     </w:p>
     <w:p>
       <w:pPr>
         <w:pStyle w:val="Titre2"/>
       </w:pPr>
-      <w:bookmarkStart w:id="97" w:name="_z88uh74wxgjp" w:colFirst="0" w:colLast="0"/>
-      <w:bookmarkStart w:id="98" w:name="_Toc39240161"/>
-      <w:bookmarkStart w:id="99" w:name="_Toc39240208"/>
+      <w:bookmarkStart w:id="97" w:name="_rfd6xfyty839" w:colFirst="0" w:colLast="0"/>
+      <w:bookmarkStart w:id="98" w:name="_5xa62a6h33bk" w:colFirst="0" w:colLast="0"/>
+      <w:bookmarkStart w:id="99" w:name="_Toc39240162"/>
+      <w:bookmarkStart w:id="100" w:name="_Toc39240209"/>
       <w:bookmarkEnd w:id="97"/>
-      <w:r>
-        <w:t>Se déplacer</w:t>
-      </w:r>
       <w:bookmarkEnd w:id="98"/>
+      <w:r>
+        <w:t>Tirer</w:t>
+      </w:r>
       <w:bookmarkEnd w:id="99"/>
-    </w:p>
-    <w:p>
-      <w:r>
-        <w:t>Cette phase permet à la compagnie de déplacer sa corvette sur le terrain</w:t>
-      </w:r>
-      <w:r>
-        <w:t> :</w:t>
-      </w:r>
-    </w:p>
-    <w:p>
-      <w:pPr>
-        <w:numPr>
-          <w:ilvl w:val="0"/>
-          <w:numId w:val="17"/>
-        </w:numPr>
-      </w:pPr>
-      <w:r>
-        <w:t>Sans capacité de déplacement, la corvette se déplace d’une seule case.</w:t>
-      </w:r>
-    </w:p>
-    <w:p>
-      <w:pPr>
-        <w:numPr>
-          <w:ilvl w:val="0"/>
-          <w:numId w:val="17"/>
-        </w:numPr>
-      </w:pPr>
-      <w:r>
-        <w:t>Une capacité de déplacement permet un déplacement plus long.</w:t>
-      </w:r>
-    </w:p>
-    <w:p>
-      <w:pPr>
-        <w:numPr>
-          <w:ilvl w:val="0"/>
-          <w:numId w:val="17"/>
-        </w:numPr>
-      </w:pPr>
-      <w:r>
-        <w:t>Une capacité de déplacement peut être permanente ou bien jouable une seule fois, puis défaussée.</w:t>
-      </w:r>
-    </w:p>
-    <w:p>
-      <w:pPr>
-        <w:numPr>
-          <w:ilvl w:val="0"/>
-          <w:numId w:val="17"/>
-        </w:numPr>
-      </w:pPr>
-      <w:r>
-        <w:t>Une compagnie peut traverser une case occupée, mais ne doit pas s’y arrêter, sauf si cette case est la zone centrale.</w:t>
-      </w:r>
-    </w:p>
-    <w:p>
-      <w:pPr>
-        <w:numPr>
-          <w:ilvl w:val="0"/>
-          <w:numId w:val="17"/>
-        </w:numPr>
-      </w:pPr>
-      <w:r>
-        <w:t xml:space="preserve">Lorsque la corvette arrive sur la zone centrale, la compagnie peut décharger tout ou partie des cartes contenues dans la corvette vers la base. Le transfert de la base vers la corvette n’est pas autorisé dans cette phase. Ce déchargement n’est pas autorisé si la corvette n’a pas bougé dans cette phase </w:t>
-      </w:r>
-      <w:r>
-        <w:t>« </w:t>
-      </w:r>
-      <w:r>
-        <w:t>se déplacer</w:t>
-      </w:r>
-      <w:r>
-        <w:t> »</w:t>
-      </w:r>
-      <w:r>
-        <w:t>. Les capacités de la corvette non affectées par les ressources déplacées restent actives.</w:t>
+      <w:bookmarkEnd w:id="100"/>
+    </w:p>
+    <w:p>
+      <w:pPr>
+        <w:numPr>
+          <w:ilvl w:val="0"/>
+          <w:numId w:val="21"/>
+        </w:numPr>
+      </w:pPr>
+      <w:r>
+        <w:t>Pour tirer, la compagnie doit être dans la zone de tir.</w:t>
+      </w:r>
+    </w:p>
+    <w:p>
+      <w:pPr>
+        <w:numPr>
+          <w:ilvl w:val="0"/>
+          <w:numId w:val="21"/>
+        </w:numPr>
+      </w:pPr>
+      <w:r>
+        <w:t>Pour tirer, la corvette doit disposer d’une place disponible en soute.</w:t>
+      </w:r>
+    </w:p>
+    <w:p>
+      <w:pPr>
+        <w:numPr>
+          <w:ilvl w:val="0"/>
+          <w:numId w:val="21"/>
+        </w:numPr>
+      </w:pPr>
+      <w:r>
+        <w:t>Une capacité de tir est toujours requise pour pouvoir tirer.</w:t>
+      </w:r>
+    </w:p>
+    <w:p>
+      <w:pPr>
+        <w:numPr>
+          <w:ilvl w:val="0"/>
+          <w:numId w:val="21"/>
+        </w:numPr>
+      </w:pPr>
+      <w:r>
+        <w:t>Une compagnie peut se déplacer dans la zone de tir sans capacité de tir.</w:t>
+      </w:r>
+    </w:p>
+    <w:p>
+      <w:pPr>
+        <w:numPr>
+          <w:ilvl w:val="0"/>
+          <w:numId w:val="21"/>
+        </w:numPr>
+      </w:pPr>
+      <w:r>
+        <w:t>La capacité de tir peut être permanente ou bien jouable une seule fois, puis défaussée.</w:t>
+      </w:r>
+    </w:p>
+    <w:p>
+      <w:pPr>
+        <w:numPr>
+          <w:ilvl w:val="0"/>
+          <w:numId w:val="21"/>
+        </w:numPr>
+      </w:pPr>
+      <w:r>
+        <w:t>La compagnie annonce sa cible et la capacité de tir choisie pour tirer avant de résoudre le tir.</w:t>
       </w:r>
     </w:p>
     <w:p>
       <w:pPr>
         <w:pStyle w:val="Titre2"/>
       </w:pPr>
-      <w:bookmarkStart w:id="100" w:name="_rfd6xfyty839" w:colFirst="0" w:colLast="0"/>
-      <w:bookmarkStart w:id="101" w:name="_5xa62a6h33bk" w:colFirst="0" w:colLast="0"/>
-      <w:bookmarkStart w:id="102" w:name="_Toc39240162"/>
-      <w:bookmarkStart w:id="103" w:name="_Toc39240209"/>
-      <w:bookmarkEnd w:id="100"/>
+      <w:bookmarkStart w:id="101" w:name="_6xw8y7af6cor" w:colFirst="0" w:colLast="0"/>
+      <w:bookmarkStart w:id="102" w:name="_Toc39240163"/>
+      <w:bookmarkStart w:id="103" w:name="_Toc39240210"/>
       <w:bookmarkEnd w:id="101"/>
       <w:r>
-        <w:t>Tirer</w:t>
+        <w:t>Portée de tir</w:t>
       </w:r>
       <w:bookmarkEnd w:id="102"/>
       <w:bookmarkEnd w:id="103"/>
@@ -3813,78 +4010,68 @@
       <w:pPr>
         <w:numPr>
           <w:ilvl w:val="0"/>
-          <w:numId w:val="21"/>
-        </w:numPr>
-      </w:pPr>
-      <w:r>
-        <w:t>Pour tirer, la compagnie doit être dans la zone de tir.</w:t>
-      </w:r>
-    </w:p>
-    <w:p>
-      <w:pPr>
-        <w:numPr>
-          <w:ilvl w:val="0"/>
-          <w:numId w:val="21"/>
-        </w:numPr>
-      </w:pPr>
-      <w:r>
-        <w:t>Pour tirer, la corvette doit disposer d’une place disponible en soute.</w:t>
-      </w:r>
-    </w:p>
-    <w:p>
-      <w:pPr>
-        <w:numPr>
-          <w:ilvl w:val="0"/>
-          <w:numId w:val="21"/>
-        </w:numPr>
-      </w:pPr>
-      <w:r>
-        <w:t>Une capacité de tir est toujours requise pour pouvoir tirer.</w:t>
-      </w:r>
-    </w:p>
-    <w:p>
-      <w:pPr>
-        <w:numPr>
-          <w:ilvl w:val="0"/>
-          <w:numId w:val="21"/>
-        </w:numPr>
-      </w:pPr>
-      <w:r>
-        <w:t>Une compagnie peut se déplacer dans la zone de tir sans capacité de tir.</w:t>
-      </w:r>
-    </w:p>
-    <w:p>
-      <w:pPr>
-        <w:numPr>
-          <w:ilvl w:val="0"/>
-          <w:numId w:val="21"/>
-        </w:numPr>
-      </w:pPr>
-      <w:r>
-        <w:t>La capacité de tir peut être permanente ou bien jouable une seule fois, puis défaussée.</w:t>
-      </w:r>
-    </w:p>
-    <w:p>
-      <w:pPr>
-        <w:numPr>
-          <w:ilvl w:val="0"/>
-          <w:numId w:val="21"/>
-        </w:numPr>
-      </w:pPr>
-      <w:r>
-        <w:t>La compagnie annonce sa cible et la capacité de tir choisie pour tirer avant de résoudre le tir.</w:t>
+          <w:numId w:val="6"/>
+        </w:numPr>
+      </w:pPr>
+      <w:r>
+        <w:t>La portée d’un tir est déterminée par</w:t>
+      </w:r>
+      <w:r>
+        <w:t> :</w:t>
+      </w:r>
+    </w:p>
+    <w:p>
+      <w:pPr>
+        <w:numPr>
+          <w:ilvl w:val="1"/>
+          <w:numId w:val="6"/>
+        </w:numPr>
+      </w:pPr>
+      <w:r>
+        <w:t>la distance entre la compagnie et la cible</w:t>
+      </w:r>
+      <w:r>
+        <w:t xml:space="preserve"> </w:t>
+      </w:r>
+      <w:r>
+        <w:t>choisie</w:t>
+      </w:r>
+      <w:r>
+        <w:t> ;</w:t>
+      </w:r>
+    </w:p>
+    <w:p>
+      <w:pPr>
+        <w:numPr>
+          <w:ilvl w:val="1"/>
+          <w:numId w:val="6"/>
+        </w:numPr>
+      </w:pPr>
+      <w:r>
+        <w:t>l’équipement de tir choisi.</w:t>
+      </w:r>
+    </w:p>
+    <w:p>
+      <w:pPr>
+        <w:numPr>
+          <w:ilvl w:val="0"/>
+          <w:numId w:val="6"/>
+        </w:numPr>
+      </w:pPr>
+      <w:r>
+        <w:t>La portée du tir détermine le nombre de dés de tir à lancer.</w:t>
       </w:r>
     </w:p>
     <w:p>
       <w:pPr>
         <w:pStyle w:val="Titre2"/>
       </w:pPr>
-      <w:bookmarkStart w:id="104" w:name="_6xw8y7af6cor" w:colFirst="0" w:colLast="0"/>
-      <w:bookmarkStart w:id="105" w:name="_Toc39240163"/>
-      <w:bookmarkStart w:id="106" w:name="_Toc39240210"/>
+      <w:bookmarkStart w:id="104" w:name="_c1c9mmf7q0ix" w:colFirst="0" w:colLast="0"/>
+      <w:bookmarkStart w:id="105" w:name="_Toc39240164"/>
+      <w:bookmarkStart w:id="106" w:name="_Toc39240211"/>
       <w:bookmarkEnd w:id="104"/>
       <w:r>
-        <w:t>Portée de tir</w:t>
+        <w:t>Résolution d’un tir</w:t>
       </w:r>
       <w:bookmarkEnd w:id="105"/>
       <w:bookmarkEnd w:id="106"/>
@@ -3893,99 +4080,102 @@
       <w:pPr>
         <w:numPr>
           <w:ilvl w:val="0"/>
-          <w:numId w:val="6"/>
-        </w:numPr>
-      </w:pPr>
-      <w:r>
-        <w:t>La portée d’un tir est déterminée par</w:t>
-      </w:r>
-      <w:r>
-        <w:t> :</w:t>
-      </w:r>
-    </w:p>
-    <w:p>
-      <w:pPr>
-        <w:numPr>
-          <w:ilvl w:val="1"/>
-          <w:numId w:val="6"/>
-        </w:numPr>
-      </w:pPr>
-      <w:r>
-        <w:t>la distance entre la compagnie et la cible</w:t>
-      </w:r>
-      <w:r>
-        <w:t xml:space="preserve"> </w:t>
-      </w:r>
-      <w:r>
-        <w:t>choisie</w:t>
-      </w:r>
-      <w:r>
-        <w:t> ;</w:t>
-      </w:r>
-    </w:p>
-    <w:p>
-      <w:pPr>
-        <w:numPr>
-          <w:ilvl w:val="1"/>
-          <w:numId w:val="6"/>
-        </w:numPr>
-      </w:pPr>
-      <w:r>
-        <w:t>l’équipement de tir choisi.</w:t>
-      </w:r>
-    </w:p>
-    <w:p>
-      <w:pPr>
-        <w:numPr>
-          <w:ilvl w:val="0"/>
-          <w:numId w:val="6"/>
-        </w:numPr>
-      </w:pPr>
-      <w:r>
-        <w:t>La portée du tir détermine le nombre de dés de tir à lancer.</w:t>
-      </w:r>
-    </w:p>
-    <w:p>
-      <w:pPr>
-        <w:pStyle w:val="Titre2"/>
-      </w:pPr>
-      <w:bookmarkStart w:id="107" w:name="_c1c9mmf7q0ix" w:colFirst="0" w:colLast="0"/>
-      <w:bookmarkStart w:id="108" w:name="_Toc39240164"/>
-      <w:bookmarkStart w:id="109" w:name="_Toc39240211"/>
+          <w:numId w:val="13"/>
+        </w:numPr>
+      </w:pPr>
+      <w:r>
+        <w:t>Le résultat du jet de dés détermine le nombre de défenses à retirer de la cible.</w:t>
+      </w:r>
+    </w:p>
+    <w:p>
+      <w:pPr>
+        <w:numPr>
+          <w:ilvl w:val="0"/>
+          <w:numId w:val="13"/>
+        </w:numPr>
+      </w:pPr>
+      <w:r>
+        <w:lastRenderedPageBreak/>
+        <w:t>Si le nombre de défense restant est zéro, alors l</w:t>
+      </w:r>
+      <w:r>
+        <w:t>a</w:t>
+      </w:r>
+      <w:r>
+        <w:t xml:space="preserve"> compagnie révèle à toutes les compagnies la ressource contenue dans conteneur ciblé, puis place la carte face cachée dans la soute de sa corvette.</w:t>
+      </w:r>
+    </w:p>
+    <w:p>
+      <w:pPr>
+        <w:pStyle w:val="Titre1"/>
+        <w:numPr>
+          <w:ilvl w:val="0"/>
+          <w:numId w:val="24"/>
+        </w:numPr>
+      </w:pPr>
+      <w:bookmarkStart w:id="107" w:name="_dbmk47772smx" w:colFirst="0" w:colLast="0"/>
+      <w:bookmarkStart w:id="108" w:name="_Toc39240165"/>
+      <w:bookmarkStart w:id="109" w:name="_Toc39240212"/>
+      <w:bookmarkStart w:id="110" w:name="_Toc39426499"/>
       <w:bookmarkEnd w:id="107"/>
       <w:r>
-        <w:t>Résolution d’un tir</w:t>
+        <w:t>Equipements</w:t>
       </w:r>
       <w:bookmarkEnd w:id="108"/>
       <w:bookmarkEnd w:id="109"/>
-    </w:p>
-    <w:p>
-      <w:pPr>
-        <w:numPr>
-          <w:ilvl w:val="0"/>
-          <w:numId w:val="13"/>
-        </w:numPr>
-      </w:pPr>
-      <w:r>
-        <w:t>Le résultat du jet de dés détermine le nombre de défenses à retirer de la cible.</w:t>
-      </w:r>
-    </w:p>
-    <w:p>
-      <w:pPr>
-        <w:numPr>
-          <w:ilvl w:val="0"/>
-          <w:numId w:val="13"/>
-        </w:numPr>
-      </w:pPr>
-      <w:r>
-        <w:lastRenderedPageBreak/>
-        <w:t>Si le nombre de défense restant est zéro, alors l</w:t>
-      </w:r>
-      <w:r>
-        <w:t>a</w:t>
-      </w:r>
-      <w:r>
-        <w:t xml:space="preserve"> compagnie révèle à toutes les compagnies la ressource contenue dans conteneur ciblé, puis place la carte face cachée dans la soute de sa corvette.</w:t>
+      <w:bookmarkEnd w:id="110"/>
+    </w:p>
+    <w:p>
+      <w:r>
+        <w:t>Les équipements peuvent être</w:t>
+      </w:r>
+      <w:r>
+        <w:t> :</w:t>
+      </w:r>
+    </w:p>
+    <w:p>
+      <w:pPr>
+        <w:numPr>
+          <w:ilvl w:val="0"/>
+          <w:numId w:val="15"/>
+        </w:numPr>
+      </w:pPr>
+      <w:r>
+        <w:t>des capacités de déplacement</w:t>
+      </w:r>
+      <w:r>
+        <w:t> ;</w:t>
+      </w:r>
+    </w:p>
+    <w:p>
+      <w:pPr>
+        <w:numPr>
+          <w:ilvl w:val="0"/>
+          <w:numId w:val="15"/>
+        </w:numPr>
+      </w:pPr>
+      <w:r>
+        <w:t>des capacités de tir</w:t>
+      </w:r>
+      <w:r>
+        <w:t> ;</w:t>
+      </w:r>
+    </w:p>
+    <w:p>
+      <w:pPr>
+        <w:numPr>
+          <w:ilvl w:val="0"/>
+          <w:numId w:val="15"/>
+        </w:numPr>
+      </w:pPr>
+      <w:r>
+        <w:t>des capacités spéciales, permanentes ou éphémères, et jouables à tout moment pendant le tour de jeu ne n’importe quel</w:t>
+      </w:r>
+      <w:r>
+        <w:t>le</w:t>
+      </w:r>
+      <w:r>
+        <w:t xml:space="preserve"> compagnie.</w:t>
       </w:r>
     </w:p>
     <w:p>
@@ -3996,21 +4186,31 @@
           <w:numId w:val="24"/>
         </w:numPr>
       </w:pPr>
-      <w:bookmarkStart w:id="110" w:name="_dbmk47772smx" w:colFirst="0" w:colLast="0"/>
-      <w:bookmarkStart w:id="111" w:name="_Toc39240165"/>
-      <w:bookmarkStart w:id="112" w:name="_Toc39240212"/>
-      <w:bookmarkStart w:id="113" w:name="_Toc39242438"/>
-      <w:bookmarkEnd w:id="110"/>
-      <w:r>
-        <w:t>Equipements</w:t>
-      </w:r>
+      <w:bookmarkStart w:id="111" w:name="_pwk8hc836fa9" w:colFirst="0" w:colLast="0"/>
+      <w:bookmarkStart w:id="112" w:name="_Toc39240166"/>
+      <w:bookmarkStart w:id="113" w:name="_Toc39240213"/>
+      <w:bookmarkStart w:id="114" w:name="_Toc39426500"/>
       <w:bookmarkEnd w:id="111"/>
+      <w:r>
+        <w:t>Ressources</w:t>
+      </w:r>
       <w:bookmarkEnd w:id="112"/>
       <w:bookmarkEnd w:id="113"/>
-    </w:p>
-    <w:p>
-      <w:r>
-        <w:t>Les équipements peuvent être</w:t>
+      <w:bookmarkEnd w:id="114"/>
+    </w:p>
+    <w:p>
+      <w:r>
+        <w:t>Les ressources sont présentes dans les cartes distribuées ou dans les conteneurs.</w:t>
+      </w:r>
+    </w:p>
+    <w:p>
+      <w:r>
+        <w:t>Les cristaux de Tarci sont exclusivement dans les conteneurs.</w:t>
+      </w:r>
+    </w:p>
+    <w:p>
+      <w:r>
+        <w:t>Les ressources peuvent être</w:t>
       </w:r>
       <w:r>
         <w:t> :</w:t>
@@ -4020,11 +4220,11 @@
       <w:pPr>
         <w:numPr>
           <w:ilvl w:val="0"/>
-          <w:numId w:val="15"/>
-        </w:numPr>
-      </w:pPr>
-      <w:r>
-        <w:t>des capacités de déplacement</w:t>
+          <w:numId w:val="9"/>
+        </w:numPr>
+      </w:pPr>
+      <w:r>
+        <w:t>des cristaux de Tarci</w:t>
       </w:r>
       <w:r>
         <w:t> ;</w:t>
@@ -4034,11 +4234,11 @@
       <w:pPr>
         <w:numPr>
           <w:ilvl w:val="0"/>
-          <w:numId w:val="15"/>
-        </w:numPr>
-      </w:pPr>
-      <w:r>
-        <w:t>des capacités de tir</w:t>
+          <w:numId w:val="9"/>
+        </w:numPr>
+      </w:pPr>
+      <w:r>
+        <w:t>des ressources à assembler pour obtenir des capacités de déplacement ou de tir</w:t>
       </w:r>
       <w:r>
         <w:t> ;</w:t>
@@ -4048,17 +4248,16 @@
       <w:pPr>
         <w:numPr>
           <w:ilvl w:val="0"/>
-          <w:numId w:val="15"/>
-        </w:numPr>
-      </w:pPr>
-      <w:r>
-        <w:t>des capacités spéciales, permanentes ou éphémères, et jouables à tout moment pendant le tour de jeu ne n’importe quel</w:t>
-      </w:r>
-      <w:r>
-        <w:t>le</w:t>
-      </w:r>
-      <w:r>
-        <w:t xml:space="preserve"> compagnie.</w:t>
+          <w:numId w:val="9"/>
+        </w:numPr>
+      </w:pPr>
+      <w:r>
+        <w:t>des capacités spéciales.</w:t>
+      </w:r>
+    </w:p>
+    <w:p>
+      <w:r>
+        <w:t>Les ressources peuvent être utilisées comme de l’argent. Une valeur indiquée sur chaque carte permet un paiement à la banque et à la loterie.</w:t>
       </w:r>
     </w:p>
     <w:p>
@@ -4069,91 +4268,29 @@
           <w:numId w:val="24"/>
         </w:numPr>
       </w:pPr>
-      <w:bookmarkStart w:id="114" w:name="_pwk8hc836fa9" w:colFirst="0" w:colLast="0"/>
-      <w:bookmarkStart w:id="115" w:name="_Toc39240166"/>
-      <w:bookmarkStart w:id="116" w:name="_Toc39240213"/>
-      <w:bookmarkStart w:id="117" w:name="_Toc39242439"/>
-      <w:bookmarkEnd w:id="114"/>
-      <w:r>
-        <w:t>Ressources</w:t>
-      </w:r>
+      <w:bookmarkStart w:id="115" w:name="_omsybmsphcih" w:colFirst="0" w:colLast="0"/>
+      <w:bookmarkStart w:id="116" w:name="_Toc39240167"/>
+      <w:bookmarkStart w:id="117" w:name="_Toc39240214"/>
+      <w:bookmarkStart w:id="118" w:name="_Toc39426501"/>
       <w:bookmarkEnd w:id="115"/>
+      <w:r>
+        <w:t>Capacités de déplacement</w:t>
+      </w:r>
       <w:bookmarkEnd w:id="116"/>
       <w:bookmarkEnd w:id="117"/>
-    </w:p>
-    <w:p>
-      <w:r>
-        <w:t>Les ressources sont présentes dans les cartes distribuées ou dans les conteneurs.</w:t>
-      </w:r>
-    </w:p>
-    <w:p>
-      <w:r>
-        <w:t xml:space="preserve">Les cristaux de </w:t>
-      </w:r>
-      <w:proofErr w:type="spellStart"/>
-      <w:r>
-        <w:t>Tarci</w:t>
-      </w:r>
-      <w:proofErr w:type="spellEnd"/>
-      <w:r>
-        <w:t xml:space="preserve"> sont exclusivement dans les conteneurs.</w:t>
-      </w:r>
-    </w:p>
-    <w:p>
-      <w:r>
-        <w:t>Les ressources peuvent être</w:t>
+      <w:bookmarkEnd w:id="118"/>
+    </w:p>
+    <w:p>
+      <w:r>
+        <w:t>Des capacités de déplacement peuvent être obtenues par les assemblages suivants de ressources</w:t>
       </w:r>
       <w:r>
         <w:t> :</w:t>
       </w:r>
     </w:p>
     <w:p>
-      <w:pPr>
-        <w:numPr>
-          <w:ilvl w:val="0"/>
-          <w:numId w:val="9"/>
-        </w:numPr>
-      </w:pPr>
-      <w:r>
-        <w:t xml:space="preserve">des cristaux de </w:t>
-      </w:r>
-      <w:proofErr w:type="spellStart"/>
-      <w:r>
-        <w:t>Tarci</w:t>
-      </w:r>
-      <w:proofErr w:type="spellEnd"/>
-      <w:r>
-        <w:t> ;</w:t>
-      </w:r>
-    </w:p>
-    <w:p>
-      <w:pPr>
-        <w:numPr>
-          <w:ilvl w:val="0"/>
-          <w:numId w:val="9"/>
-        </w:numPr>
-      </w:pPr>
-      <w:r>
-        <w:t>des ressources à assembler pour obtenir des capacités de déplacement ou de tir</w:t>
-      </w:r>
-      <w:r>
-        <w:t> ;</w:t>
-      </w:r>
-    </w:p>
-    <w:p>
-      <w:pPr>
-        <w:numPr>
-          <w:ilvl w:val="0"/>
-          <w:numId w:val="9"/>
-        </w:numPr>
-      </w:pPr>
-      <w:r>
-        <w:t>des capacités spéciales.</w:t>
-      </w:r>
-    </w:p>
-    <w:p>
-      <w:r>
-        <w:t>Les ressources peuvent être utilisées comme de l’argent. Une valeur indiquée sur chaque carte permet un paiement à la banque et à la loterie.</w:t>
+      <w:r>
+        <w:t>TODO</w:t>
       </w:r>
     </w:p>
     <w:p>
@@ -4164,50 +4301,17 @@
           <w:numId w:val="24"/>
         </w:numPr>
       </w:pPr>
-      <w:bookmarkStart w:id="118" w:name="_omsybmsphcih" w:colFirst="0" w:colLast="0"/>
-      <w:bookmarkStart w:id="119" w:name="_Toc39240167"/>
-      <w:bookmarkStart w:id="120" w:name="_Toc39240214"/>
-      <w:bookmarkStart w:id="121" w:name="_Toc39242440"/>
-      <w:bookmarkEnd w:id="118"/>
-      <w:r>
-        <w:t>Capacités de déplacement</w:t>
-      </w:r>
+      <w:bookmarkStart w:id="119" w:name="_kw66fhg85hax" w:colFirst="0" w:colLast="0"/>
+      <w:bookmarkStart w:id="120" w:name="_Toc39240168"/>
+      <w:bookmarkStart w:id="121" w:name="_Toc39240215"/>
+      <w:bookmarkStart w:id="122" w:name="_Toc39426502"/>
       <w:bookmarkEnd w:id="119"/>
+      <w:r>
+        <w:t>Capacités de tir</w:t>
+      </w:r>
       <w:bookmarkEnd w:id="120"/>
       <w:bookmarkEnd w:id="121"/>
-    </w:p>
-    <w:p>
-      <w:r>
-        <w:t>Des capacités de déplacement peuvent être obtenues par les assemblages suivants de ressources</w:t>
-      </w:r>
-      <w:r>
-        <w:t> :</w:t>
-      </w:r>
-    </w:p>
-    <w:p>
-      <w:r>
-        <w:t>TODO</w:t>
-      </w:r>
-    </w:p>
-    <w:p>
-      <w:pPr>
-        <w:pStyle w:val="Titre1"/>
-        <w:numPr>
-          <w:ilvl w:val="0"/>
-          <w:numId w:val="24"/>
-        </w:numPr>
-      </w:pPr>
-      <w:bookmarkStart w:id="122" w:name="_kw66fhg85hax" w:colFirst="0" w:colLast="0"/>
-      <w:bookmarkStart w:id="123" w:name="_Toc39240168"/>
-      <w:bookmarkStart w:id="124" w:name="_Toc39240215"/>
-      <w:bookmarkStart w:id="125" w:name="_Toc39242441"/>
       <w:bookmarkEnd w:id="122"/>
-      <w:r>
-        <w:t>Capacités de tir</w:t>
-      </w:r>
-      <w:bookmarkEnd w:id="123"/>
-      <w:bookmarkEnd w:id="124"/>
-      <w:bookmarkEnd w:id="125"/>
     </w:p>
     <w:p>
       <w:r>
@@ -4231,10 +4335,10 @@
           <w:szCs w:val="40"/>
         </w:rPr>
       </w:pPr>
-      <w:bookmarkStart w:id="126" w:name="_93q27o9buk7u" w:colFirst="0" w:colLast="0"/>
-      <w:bookmarkStart w:id="127" w:name="_Toc39240169"/>
-      <w:bookmarkStart w:id="128" w:name="_Toc39240216"/>
-      <w:bookmarkEnd w:id="126"/>
+      <w:bookmarkStart w:id="123" w:name="_93q27o9buk7u" w:colFirst="0" w:colLast="0"/>
+      <w:bookmarkStart w:id="124" w:name="_Toc39240169"/>
+      <w:bookmarkStart w:id="125" w:name="_Toc39240216"/>
+      <w:bookmarkEnd w:id="123"/>
       <w:r>
         <w:br w:type="page"/>
       </w:r>
@@ -4247,14 +4351,14 @@
           <w:numId w:val="24"/>
         </w:numPr>
       </w:pPr>
-      <w:bookmarkStart w:id="129" w:name="_Toc39242442"/>
+      <w:bookmarkStart w:id="126" w:name="_Toc39426503"/>
       <w:r>
         <w:lastRenderedPageBreak/>
         <w:t>Références</w:t>
       </w:r>
-      <w:bookmarkEnd w:id="127"/>
-      <w:bookmarkEnd w:id="128"/>
-      <w:bookmarkEnd w:id="129"/>
+      <w:bookmarkEnd w:id="124"/>
+      <w:bookmarkEnd w:id="125"/>
+      <w:bookmarkEnd w:id="126"/>
     </w:p>
     <w:p>
       <w:r>
@@ -4277,11 +4381,9 @@
       <w:r>
         <w:t>« </w:t>
       </w:r>
-      <w:proofErr w:type="spellStart"/>
       <w:r>
         <w:t>b.è.v.r.i</w:t>
       </w:r>
-      <w:proofErr w:type="spellEnd"/>
       <w:r>
         <w:t> »</w:t>
       </w:r>
@@ -4302,16 +4404,9 @@
       <w:r>
         <w:t>« </w:t>
       </w:r>
-      <w:proofErr w:type="spellStart"/>
-      <w:r>
-        <w:t>t.a.r.</w:t>
-      </w:r>
-      <w:proofErr w:type="gramStart"/>
-      <w:r>
-        <w:t>ch.i</w:t>
-      </w:r>
-      <w:proofErr w:type="spellEnd"/>
-      <w:proofErr w:type="gramEnd"/>
+      <w:r>
+        <w:t>t.a.r.ch.i</w:t>
+      </w:r>
       <w:r>
         <w:t> »</w:t>
       </w:r>
@@ -4332,11 +4427,9 @@
       <w:r>
         <w:t>« </w:t>
       </w:r>
-      <w:proofErr w:type="spellStart"/>
       <w:r>
         <w:t>t.è.r.d.i</w:t>
       </w:r>
-      <w:proofErr w:type="spellEnd"/>
       <w:r>
         <w:t> »</w:t>
       </w:r>
@@ -4375,23 +4468,7 @@
         <w:t> »</w:t>
       </w:r>
       <w:r>
-        <w:t xml:space="preserve"> créée par </w:t>
-      </w:r>
-      <w:proofErr w:type="spellStart"/>
-      <w:r>
-        <w:t>Smolderen</w:t>
-      </w:r>
-      <w:proofErr w:type="spellEnd"/>
-      <w:r>
-        <w:t xml:space="preserve"> et </w:t>
-      </w:r>
-      <w:proofErr w:type="spellStart"/>
-      <w:r>
-        <w:t>Gauckler</w:t>
-      </w:r>
-      <w:proofErr w:type="spellEnd"/>
-      <w:r>
-        <w:t xml:space="preserve"> et éditée par les Humanoïdes Associés.</w:t>
+        <w:t xml:space="preserve"> créée par Smolderen et Gauckler et éditée par les Humanoïdes Associés.</w:t>
       </w:r>
     </w:p>
     <w:p>
@@ -4465,7 +4542,7 @@
       <w:rPr>
         <w:noProof/>
       </w:rPr>
-      <w:t>2020-0501-1620</w:t>
+      <w:t>2020-0503-1931</w:t>
     </w:r>
     <w:r>
       <w:fldChar w:fldCharType="end"/>
@@ -4518,14 +4595,27 @@
     <w:r>
       <w:t>/</w:t>
     </w:r>
-    <w:fldSimple w:instr=" NUMPAGES   \* MERGEFORMAT ">
-      <w:r>
-        <w:rPr>
-          <w:noProof/>
-        </w:rPr>
-        <w:t>10</w:t>
-      </w:r>
-    </w:fldSimple>
+    <w:r>
+      <w:fldChar w:fldCharType="begin"/>
+    </w:r>
+    <w:r>
+      <w:instrText xml:space="preserve"> NUMPAGES   \* MERGEFORMAT </w:instrText>
+    </w:r>
+    <w:r>
+      <w:fldChar w:fldCharType="separate"/>
+    </w:r>
+    <w:r>
+      <w:rPr>
+        <w:noProof/>
+      </w:rPr>
+      <w:t>10</w:t>
+    </w:r>
+    <w:r>
+      <w:rPr>
+        <w:noProof/>
+      </w:rPr>
+      <w:fldChar w:fldCharType="end"/>
+    </w:r>
   </w:p>
 </w:ftr>
 </file>
@@ -8409,7 +8499,7 @@
 </file>
 
 <file path=customXml/itemProps1.xml><?xml version="1.0" encoding="utf-8"?>
-<ds:datastoreItem xmlns:ds="http://schemas.openxmlformats.org/officeDocument/2006/customXml" ds:itemID="{A4AF0A3A-3713-475A-AC0C-8D6317FB46CC}">
+<ds:datastoreItem xmlns:ds="http://schemas.openxmlformats.org/officeDocument/2006/customXml" ds:itemID="{E75B8F18-E26B-403E-810C-2234A026D0F3}">
   <ds:schemaRefs>
     <ds:schemaRef ds:uri="http://schemas.openxmlformats.org/officeDocument/2006/bibliography"/>
   </ds:schemaRefs>

</xml_diff>

<commit_message>
Minor update with new ideas
</commit_message>
<xml_diff>
--- a/Jeu-BEVRI.docx
+++ b/Jeu-BEVRI.docx
@@ -1,6 +1,6 @@
 
 <file path=word/document.xml><?xml version="1.0" encoding="utf-8"?>
-<w:document xmlns:wpc="http://schemas.microsoft.com/office/word/2010/wordprocessingCanvas" xmlns:cx="http://schemas.microsoft.com/office/drawing/2014/chartex" xmlns:cx1="http://schemas.microsoft.com/office/drawing/2015/9/8/chartex" xmlns:cx2="http://schemas.microsoft.com/office/drawing/2015/10/21/chartex" xmlns:cx3="http://schemas.microsoft.com/office/drawing/2016/5/9/chartex" xmlns:cx4="http://schemas.microsoft.com/office/drawing/2016/5/10/chartex" xmlns:cx5="http://schemas.microsoft.com/office/drawing/2016/5/11/chartex" xmlns:cx6="http://schemas.microsoft.com/office/drawing/2016/5/12/chartex" xmlns:cx7="http://schemas.microsoft.com/office/drawing/2016/5/13/chartex" xmlns:cx8="http://schemas.microsoft.com/office/drawing/2016/5/14/chartex" xmlns:mc="http://schemas.openxmlformats.org/markup-compatibility/2006" xmlns:aink="http://schemas.microsoft.com/office/drawing/2016/ink" xmlns:am3d="http://schemas.microsoft.com/office/drawing/2017/model3d" xmlns:o="urn:schemas-microsoft-com:office:office" xmlns:r="http://schemas.openxmlformats.org/officeDocument/2006/relationships" xmlns:m="http://schemas.openxmlformats.org/officeDocument/2006/math" xmlns:v="urn:schemas-microsoft-com:vml" xmlns:wp14="http://schemas.microsoft.com/office/word/2010/wordprocessingDrawing" xmlns:wp="http://schemas.openxmlformats.org/drawingml/2006/wordprocessingDrawing" xmlns:w10="urn:schemas-microsoft-com:office:word" xmlns:w="http://schemas.openxmlformats.org/wordprocessingml/2006/main" xmlns:w14="http://schemas.microsoft.com/office/word/2010/wordml" xmlns:w15="http://schemas.microsoft.com/office/word/2012/wordml" xmlns:w16cid="http://schemas.microsoft.com/office/word/2016/wordml/cid" xmlns:w16se="http://schemas.microsoft.com/office/word/2015/wordml/symex" xmlns:wpg="http://schemas.microsoft.com/office/word/2010/wordprocessingGroup" xmlns:wpi="http://schemas.microsoft.com/office/word/2010/wordprocessingInk" xmlns:wne="http://schemas.microsoft.com/office/word/2006/wordml" xmlns:wps="http://schemas.microsoft.com/office/word/2010/wordprocessingShape" mc:Ignorable="w14 w15 w16se w16cid wp14">
+<w:document xmlns:wpc="http://schemas.microsoft.com/office/word/2010/wordprocessingCanvas" xmlns:cx="http://schemas.microsoft.com/office/drawing/2014/chartex" xmlns:cx1="http://schemas.microsoft.com/office/drawing/2015/9/8/chartex" xmlns:cx2="http://schemas.microsoft.com/office/drawing/2015/10/21/chartex" xmlns:cx3="http://schemas.microsoft.com/office/drawing/2016/5/9/chartex" xmlns:cx4="http://schemas.microsoft.com/office/drawing/2016/5/10/chartex" xmlns:cx5="http://schemas.microsoft.com/office/drawing/2016/5/11/chartex" xmlns:cx6="http://schemas.microsoft.com/office/drawing/2016/5/12/chartex" xmlns:cx7="http://schemas.microsoft.com/office/drawing/2016/5/13/chartex" xmlns:cx8="http://schemas.microsoft.com/office/drawing/2016/5/14/chartex" xmlns:mc="http://schemas.openxmlformats.org/markup-compatibility/2006" xmlns:aink="http://schemas.microsoft.com/office/drawing/2016/ink" xmlns:am3d="http://schemas.microsoft.com/office/drawing/2017/model3d" xmlns:o="urn:schemas-microsoft-com:office:office" xmlns:r="http://schemas.openxmlformats.org/officeDocument/2006/relationships" xmlns:m="http://schemas.openxmlformats.org/officeDocument/2006/math" xmlns:v="urn:schemas-microsoft-com:vml" xmlns:wp14="http://schemas.microsoft.com/office/word/2010/wordprocessingDrawing" xmlns:wp="http://schemas.openxmlformats.org/drawingml/2006/wordprocessingDrawing" xmlns:w10="urn:schemas-microsoft-com:office:word" xmlns:w="http://schemas.openxmlformats.org/wordprocessingml/2006/main" xmlns:w14="http://schemas.microsoft.com/office/word/2010/wordml" xmlns:w15="http://schemas.microsoft.com/office/word/2012/wordml" xmlns:w16cex="http://schemas.microsoft.com/office/word/2018/wordml/cex" xmlns:w16cid="http://schemas.microsoft.com/office/word/2016/wordml/cid" xmlns:w16="http://schemas.microsoft.com/office/word/2018/wordml" xmlns:w16se="http://schemas.microsoft.com/office/word/2015/wordml/symex" xmlns:wpg="http://schemas.microsoft.com/office/word/2010/wordprocessingGroup" xmlns:wpi="http://schemas.microsoft.com/office/word/2010/wordprocessingInk" xmlns:wne="http://schemas.microsoft.com/office/word/2006/wordml" xmlns:wps="http://schemas.microsoft.com/office/word/2010/wordprocessingShape" mc:Ignorable="w14 w15 w16se w16cid w16 w16cex wp14">
   <w:body>
     <w:p/>
     <w:tbl>
@@ -193,8 +193,13 @@
         <w:spacing w:before="240" w:after="240"/>
       </w:pPr>
       <w:r>
-        <w:t>Copyright (C) 2020 Lucas Borboleta</w:t>
-      </w:r>
+        <w:t xml:space="preserve">Copyright (C) 2020 Lucas </w:t>
+      </w:r>
+      <w:proofErr w:type="spellStart"/>
+      <w:r>
+        <w:t>Borboleta</w:t>
+      </w:r>
+      <w:proofErr w:type="spellEnd"/>
     </w:p>
     <w:p>
       <w:pPr>
@@ -216,7 +221,15 @@
         <w:t>à propos</w:t>
       </w:r>
       <w:r>
-        <w:t xml:space="preserve"> d’un cargo spatial fantôme, de Lucas Borboleta </w:t>
+        <w:t xml:space="preserve"> d’un cargo spatial fantôme, de Lucas </w:t>
+      </w:r>
+      <w:proofErr w:type="spellStart"/>
+      <w:r>
+        <w:t>Borboleta</w:t>
+      </w:r>
+      <w:proofErr w:type="spellEnd"/>
+      <w:r>
+        <w:t xml:space="preserve"> </w:t>
       </w:r>
       <w:r>
         <w:t>(</w:t>
@@ -1778,7 +1791,7 @@
             <w:noProof/>
             <w:webHidden/>
           </w:rPr>
-          <w:t>12</w:t>
+          <w:t>13</w:t>
         </w:r>
         <w:r>
           <w:rPr>
@@ -1900,10 +1913,15 @@
     </w:p>
     <w:p>
       <w:r>
-        <w:t>Le but de chaque compagnie spatiale est 3 cristaux de Tarci dans sa base au sol à l’aide de sa corvette</w:t>
-      </w:r>
-      <w:r>
-        <w:t>.</w:t>
+        <w:t xml:space="preserve">Le but de chaque compagnie est de maximiser les ressources à sa base à l’issue d’un nombre de rounds fixé à l’avance en fonction du nombre de joueurs. Disposer de cristaux de </w:t>
+      </w:r>
+      <w:proofErr w:type="spellStart"/>
+      <w:r>
+        <w:t>Tarci</w:t>
+      </w:r>
+      <w:proofErr w:type="spellEnd"/>
+      <w:r>
+        <w:t xml:space="preserve"> dans sa base procure un avantage décisif.</w:t>
       </w:r>
     </w:p>
     <w:p>
@@ -1933,13 +1951,13 @@
     </w:p>
     <w:p>
       <w:r>
-        <w:t>En solo, le défi est d’atteindre le but en un minimum de rounds</w:t>
-      </w:r>
-      <w:r>
-        <w:t> ; typiquement</w:t>
-      </w:r>
-      <w:r>
-        <w:t>, en essayant de battre son record personnel ou le record d’une communauté de joueurs.</w:t>
+        <w:t xml:space="preserve">En solo, le défi est </w:t>
+      </w:r>
+      <w:r>
+        <w:t>de battre</w:t>
+      </w:r>
+      <w:r>
+        <w:t xml:space="preserve"> son record personnel ou le record d’une communauté de joueurs.</w:t>
       </w:r>
     </w:p>
     <w:p>
@@ -2159,24 +2177,21 @@
         </w:numPr>
       </w:pPr>
       <w:bookmarkStart w:id="25" w:name="_fki5ese0b6pu" w:colFirst="0" w:colLast="0"/>
-      <w:bookmarkStart w:id="26" w:name="_Toc39240141"/>
-      <w:bookmarkStart w:id="27" w:name="_Toc39240188"/>
-      <w:bookmarkStart w:id="28" w:name="_Toc39426492"/>
+      <w:bookmarkStart w:id="26" w:name="_Toc39426492"/>
+      <w:bookmarkStart w:id="27" w:name="_Toc39240141"/>
+      <w:bookmarkStart w:id="28" w:name="_Toc39240188"/>
       <w:bookmarkEnd w:id="25"/>
       <w:r>
         <w:t>Préparation</w:t>
       </w:r>
-      <w:bookmarkEnd w:id="28"/>
+      <w:bookmarkEnd w:id="26"/>
     </w:p>
     <w:p>
       <w:r>
         <w:t>Le terrain est place au centre de la surface de jeu.</w:t>
       </w:r>
       <w:r>
-        <w:t xml:space="preserve"> </w:t>
-      </w:r>
-      <w:r>
-        <w:t>Tous les pions des corvettes sont placés dans la zone centrale.</w:t>
+        <w:t xml:space="preserve"> Tous les pions des corvettes sont placés dans la zone centrale.</w:t>
       </w:r>
     </w:p>
     <w:p>
@@ -2255,28 +2270,10 @@
         <w:rPr>
           <w:u w:val="single"/>
         </w:rPr>
-        <w:t>la</w:t>
-      </w:r>
-      <w:r>
-        <w:rPr>
-          <w:u w:val="single"/>
-        </w:rPr>
-        <w:t xml:space="preserve"> pioche </w:t>
-      </w:r>
-      <w:r>
-        <w:rPr>
-          <w:u w:val="single"/>
-        </w:rPr>
-        <w:t>de la loterie</w:t>
-      </w:r>
-      <w:r>
-        <w:t xml:space="preserve">, posée face </w:t>
-      </w:r>
-      <w:r>
-        <w:t>cachée</w:t>
-      </w:r>
-      <w:r>
-        <w:t>, sur un côté du terrain.</w:t>
+        <w:t>la pioche de la loterie</w:t>
+      </w:r>
+      <w:r>
+        <w:t>, posée face cachée, sur un côté du terrain.</w:t>
       </w:r>
     </w:p>
     <w:p>
@@ -2295,13 +2292,13 @@
       <w:r>
         <w:t>in de partie</w:t>
       </w:r>
-      <w:bookmarkEnd w:id="26"/>
       <w:bookmarkEnd w:id="27"/>
+      <w:bookmarkEnd w:id="28"/>
       <w:bookmarkEnd w:id="29"/>
     </w:p>
     <w:p>
       <w:r>
-        <w:t>Lorsqu’une compagnie atteint le but du jeu</w:t>
+        <w:t>A la fin du dernier round, les compagnies sont classées comme suit</w:t>
       </w:r>
       <w:r>
         <w:t> :</w:t>
@@ -2311,41 +2308,19 @@
       <w:pPr>
         <w:numPr>
           <w:ilvl w:val="0"/>
-          <w:numId w:val="4"/>
-        </w:numPr>
-      </w:pPr>
-      <w:r>
-        <w:t>Le round courant devient le dernier de la partie.</w:t>
-      </w:r>
-    </w:p>
-    <w:p>
-      <w:pPr>
-        <w:numPr>
-          <w:ilvl w:val="0"/>
-          <w:numId w:val="20"/>
-        </w:numPr>
-      </w:pPr>
-      <w:r>
-        <w:t>Ce dernier round est joué complètement, comme un round ordinaire.</w:t>
-      </w:r>
-    </w:p>
-    <w:p>
-      <w:r>
-        <w:t>A la fin du dernier round, les compagnies sont classées comme suit</w:t>
-      </w:r>
-      <w:r>
-        <w:t> :</w:t>
-      </w:r>
-    </w:p>
-    <w:p>
-      <w:pPr>
-        <w:numPr>
-          <w:ilvl w:val="0"/>
           <w:numId w:val="8"/>
         </w:numPr>
       </w:pPr>
       <w:r>
-        <w:t>Les premiers rangs sont attribués aux compagnies dont les bases contiennent au moins un cristal de Tarci, en les classant selon le nombre de cristaux dans chaque base.</w:t>
+        <w:t xml:space="preserve">Les premiers rangs sont attribués aux compagnies dont les bases contiennent au moins un cristal de </w:t>
+      </w:r>
+      <w:proofErr w:type="spellStart"/>
+      <w:r>
+        <w:t>Tarci</w:t>
+      </w:r>
+      <w:proofErr w:type="spellEnd"/>
+      <w:r>
+        <w:t>, en les classant selon le nombre de cristaux dans chaque base.</w:t>
       </w:r>
     </w:p>
     <w:p>
@@ -2356,7 +2331,15 @@
         </w:numPr>
       </w:pPr>
       <w:r>
-        <w:t>Les rangs suivants sont attribués aux compagnies dont les bases ne contiennent aucun cristal de Tarci, en les classant selon la somme des valeurs des cartes contenues dans chaque base.</w:t>
+        <w:t xml:space="preserve">Les rangs suivants sont attribués aux compagnies dont les bases ne contiennent aucun cristal de </w:t>
+      </w:r>
+      <w:proofErr w:type="spellStart"/>
+      <w:r>
+        <w:t>Tarci</w:t>
+      </w:r>
+      <w:proofErr w:type="spellEnd"/>
+      <w:r>
+        <w:t>, en les classant selon la somme des valeurs des cartes contenues dans chaque base.</w:t>
       </w:r>
     </w:p>
     <w:p>
@@ -2494,7 +2477,6 @@
       <w:bookmarkStart w:id="36" w:name="_Toc39240190"/>
       <w:bookmarkEnd w:id="34"/>
       <w:r>
-        <w:lastRenderedPageBreak/>
         <w:t>Zone du cargo</w:t>
       </w:r>
       <w:bookmarkEnd w:id="35"/>
@@ -2514,6 +2496,7 @@
       <w:bookmarkStart w:id="39" w:name="_Toc39240191"/>
       <w:bookmarkEnd w:id="37"/>
       <w:r>
+        <w:lastRenderedPageBreak/>
         <w:t>Zone de tir</w:t>
       </w:r>
       <w:bookmarkEnd w:id="38"/>
@@ -2710,7 +2693,6 @@
       <w:bookmarkStart w:id="59" w:name="_Toc39240197"/>
       <w:bookmarkEnd w:id="57"/>
       <w:r>
-        <w:lastRenderedPageBreak/>
         <w:t>Corvette</w:t>
       </w:r>
       <w:bookmarkEnd w:id="58"/>
@@ -2737,6 +2719,7 @@
         </w:numPr>
       </w:pPr>
       <w:r>
+        <w:lastRenderedPageBreak/>
         <w:t>la propulsion, qui regroupe les capacités de déplacement</w:t>
       </w:r>
       <w:r>
@@ -3487,7 +3470,15 @@
         </w:numPr>
       </w:pPr>
       <w:r>
-        <w:t>chaque compagnie garde au maximum de 10 cartes dans sa base, sans compter les cristaux de Tarci, et défaussent le surplus.</w:t>
+        <w:t xml:space="preserve">chaque compagnie garde au maximum de 10 cartes dans sa base, sans compter les cristaux de </w:t>
+      </w:r>
+      <w:proofErr w:type="spellStart"/>
+      <w:r>
+        <w:t>Tarci</w:t>
+      </w:r>
+      <w:proofErr w:type="spellEnd"/>
+      <w:r>
+        <w:t>, et défaussent le surplus.</w:t>
       </w:r>
     </w:p>
     <w:p>
@@ -3502,7 +3493,15 @@
     </w:p>
     <w:p>
       <w:r>
-        <w:t>Les cristaux de Tarci d’une compagnie sont toujours posés faces visibles.</w:t>
+        <w:t xml:space="preserve">Les cristaux de </w:t>
+      </w:r>
+      <w:proofErr w:type="spellStart"/>
+      <w:r>
+        <w:t>Tarci</w:t>
+      </w:r>
+      <w:proofErr w:type="spellEnd"/>
+      <w:r>
+        <w:t xml:space="preserve"> d’une compagnie sont toujours posés faces visibles.</w:t>
       </w:r>
     </w:p>
     <w:p>
@@ -4205,7 +4204,15 @@
     </w:p>
     <w:p>
       <w:r>
-        <w:t>Les cristaux de Tarci sont exclusivement dans les conteneurs.</w:t>
+        <w:t xml:space="preserve">Les cristaux de </w:t>
+      </w:r>
+      <w:proofErr w:type="spellStart"/>
+      <w:r>
+        <w:t>Tarci</w:t>
+      </w:r>
+      <w:proofErr w:type="spellEnd"/>
+      <w:r>
+        <w:t xml:space="preserve"> sont exclusivement dans les conteneurs.</w:t>
       </w:r>
     </w:p>
     <w:p>
@@ -4224,8 +4231,13 @@
         </w:numPr>
       </w:pPr>
       <w:r>
-        <w:t>des cristaux de Tarci</w:t>
-      </w:r>
+        <w:t xml:space="preserve">des cristaux de </w:t>
+      </w:r>
+      <w:proofErr w:type="spellStart"/>
+      <w:r>
+        <w:t>Tarci</w:t>
+      </w:r>
+      <w:proofErr w:type="spellEnd"/>
       <w:r>
         <w:t> ;</w:t>
       </w:r>
@@ -4258,6 +4270,16 @@
     <w:p>
       <w:r>
         <w:t>Les ressources peuvent être utilisées comme de l’argent. Une valeur indiquée sur chaque carte permet un paiement à la banque et à la loterie.</w:t>
+      </w:r>
+    </w:p>
+    <w:p>
+      <w:r>
+        <w:t>TODO : est-ce une bonne idée de chercher à simuler du carburant épuisable ou des boosters one-shot ou encore des étages de poussée réutilisable ? cela signifierait qu’avant d’aller dans l’espace la mission doit être préparée.</w:t>
+      </w:r>
+    </w:p>
+    <w:p>
+      <w:r>
+        <w:t>TODO : est-ce une bonne idée de simuler des pannes ou autres soucis aléatoires pendant les différentes phases ? panne du système bancaire, défaut du lanceur, défaut de rentrée, défaut d’EVA ?</w:t>
       </w:r>
     </w:p>
     <w:p>
@@ -4340,6 +4362,7 @@
       <w:bookmarkStart w:id="125" w:name="_Toc39240216"/>
       <w:bookmarkEnd w:id="123"/>
       <w:r>
+        <w:lastRenderedPageBreak/>
         <w:br w:type="page"/>
       </w:r>
     </w:p>
@@ -4381,9 +4404,11 @@
       <w:r>
         <w:t>« </w:t>
       </w:r>
+      <w:proofErr w:type="spellStart"/>
       <w:r>
         <w:t>b.è.v.r.i</w:t>
       </w:r>
+      <w:proofErr w:type="spellEnd"/>
       <w:r>
         <w:t> »</w:t>
       </w:r>
@@ -4404,9 +4429,11 @@
       <w:r>
         <w:t>« </w:t>
       </w:r>
+      <w:proofErr w:type="spellStart"/>
       <w:r>
         <w:t>t.a.r.ch.i</w:t>
       </w:r>
+      <w:proofErr w:type="spellEnd"/>
       <w:r>
         <w:t> »</w:t>
       </w:r>
@@ -4427,9 +4454,11 @@
       <w:r>
         <w:t>« </w:t>
       </w:r>
+      <w:proofErr w:type="spellStart"/>
       <w:r>
         <w:t>t.è.r.d.i</w:t>
       </w:r>
+      <w:proofErr w:type="spellEnd"/>
       <w:r>
         <w:t> »</w:t>
       </w:r>
@@ -4468,7 +4497,23 @@
         <w:t> »</w:t>
       </w:r>
       <w:r>
-        <w:t xml:space="preserve"> créée par Smolderen et Gauckler et éditée par les Humanoïdes Associés.</w:t>
+        <w:t xml:space="preserve"> créée par </w:t>
+      </w:r>
+      <w:proofErr w:type="spellStart"/>
+      <w:r>
+        <w:t>Smolderen</w:t>
+      </w:r>
+      <w:proofErr w:type="spellEnd"/>
+      <w:r>
+        <w:t xml:space="preserve"> et </w:t>
+      </w:r>
+      <w:proofErr w:type="spellStart"/>
+      <w:r>
+        <w:t>Gauckler</w:t>
+      </w:r>
+      <w:proofErr w:type="spellEnd"/>
+      <w:r>
+        <w:t xml:space="preserve"> et éditée par les Humanoïdes Associés.</w:t>
       </w:r>
     </w:p>
     <w:p>
@@ -4495,7 +4540,7 @@
 </file>
 
 <file path=word/endnotes.xml><?xml version="1.0" encoding="utf-8"?>
-<w:endnotes xmlns:wpc="http://schemas.microsoft.com/office/word/2010/wordprocessingCanvas" xmlns:cx="http://schemas.microsoft.com/office/drawing/2014/chartex" xmlns:cx1="http://schemas.microsoft.com/office/drawing/2015/9/8/chartex" xmlns:cx2="http://schemas.microsoft.com/office/drawing/2015/10/21/chartex" xmlns:cx3="http://schemas.microsoft.com/office/drawing/2016/5/9/chartex" xmlns:cx4="http://schemas.microsoft.com/office/drawing/2016/5/10/chartex" xmlns:cx5="http://schemas.microsoft.com/office/drawing/2016/5/11/chartex" xmlns:cx6="http://schemas.microsoft.com/office/drawing/2016/5/12/chartex" xmlns:cx7="http://schemas.microsoft.com/office/drawing/2016/5/13/chartex" xmlns:cx8="http://schemas.microsoft.com/office/drawing/2016/5/14/chartex" xmlns:mc="http://schemas.openxmlformats.org/markup-compatibility/2006" xmlns:aink="http://schemas.microsoft.com/office/drawing/2016/ink" xmlns:am3d="http://schemas.microsoft.com/office/drawing/2017/model3d" xmlns:o="urn:schemas-microsoft-com:office:office" xmlns:r="http://schemas.openxmlformats.org/officeDocument/2006/relationships" xmlns:m="http://schemas.openxmlformats.org/officeDocument/2006/math" xmlns:v="urn:schemas-microsoft-com:vml" xmlns:wp14="http://schemas.microsoft.com/office/word/2010/wordprocessingDrawing" xmlns:wp="http://schemas.openxmlformats.org/drawingml/2006/wordprocessingDrawing" xmlns:w10="urn:schemas-microsoft-com:office:word" xmlns:w="http://schemas.openxmlformats.org/wordprocessingml/2006/main" xmlns:w14="http://schemas.microsoft.com/office/word/2010/wordml" xmlns:w15="http://schemas.microsoft.com/office/word/2012/wordml" xmlns:w16cid="http://schemas.microsoft.com/office/word/2016/wordml/cid" xmlns:w16se="http://schemas.microsoft.com/office/word/2015/wordml/symex" xmlns:wpg="http://schemas.microsoft.com/office/word/2010/wordprocessingGroup" xmlns:wpi="http://schemas.microsoft.com/office/word/2010/wordprocessingInk" xmlns:wne="http://schemas.microsoft.com/office/word/2006/wordml" xmlns:wps="http://schemas.microsoft.com/office/word/2010/wordprocessingShape" mc:Ignorable="w14 w15 w16se w16cid wp14">
+<w:endnotes xmlns:wpc="http://schemas.microsoft.com/office/word/2010/wordprocessingCanvas" xmlns:cx="http://schemas.microsoft.com/office/drawing/2014/chartex" xmlns:cx1="http://schemas.microsoft.com/office/drawing/2015/9/8/chartex" xmlns:cx2="http://schemas.microsoft.com/office/drawing/2015/10/21/chartex" xmlns:cx3="http://schemas.microsoft.com/office/drawing/2016/5/9/chartex" xmlns:cx4="http://schemas.microsoft.com/office/drawing/2016/5/10/chartex" xmlns:cx5="http://schemas.microsoft.com/office/drawing/2016/5/11/chartex" xmlns:cx6="http://schemas.microsoft.com/office/drawing/2016/5/12/chartex" xmlns:cx7="http://schemas.microsoft.com/office/drawing/2016/5/13/chartex" xmlns:cx8="http://schemas.microsoft.com/office/drawing/2016/5/14/chartex" xmlns:mc="http://schemas.openxmlformats.org/markup-compatibility/2006" xmlns:aink="http://schemas.microsoft.com/office/drawing/2016/ink" xmlns:am3d="http://schemas.microsoft.com/office/drawing/2017/model3d" xmlns:o="urn:schemas-microsoft-com:office:office" xmlns:r="http://schemas.openxmlformats.org/officeDocument/2006/relationships" xmlns:m="http://schemas.openxmlformats.org/officeDocument/2006/math" xmlns:v="urn:schemas-microsoft-com:vml" xmlns:wp14="http://schemas.microsoft.com/office/word/2010/wordprocessingDrawing" xmlns:wp="http://schemas.openxmlformats.org/drawingml/2006/wordprocessingDrawing" xmlns:w10="urn:schemas-microsoft-com:office:word" xmlns:w="http://schemas.openxmlformats.org/wordprocessingml/2006/main" xmlns:w14="http://schemas.microsoft.com/office/word/2010/wordml" xmlns:w15="http://schemas.microsoft.com/office/word/2012/wordml" xmlns:w16cex="http://schemas.microsoft.com/office/word/2018/wordml/cex" xmlns:w16cid="http://schemas.microsoft.com/office/word/2016/wordml/cid" xmlns:w16="http://schemas.microsoft.com/office/word/2018/wordml" xmlns:w16se="http://schemas.microsoft.com/office/word/2015/wordml/symex" xmlns:wpg="http://schemas.microsoft.com/office/word/2010/wordprocessingGroup" xmlns:wpi="http://schemas.microsoft.com/office/word/2010/wordprocessingInk" xmlns:wne="http://schemas.microsoft.com/office/word/2006/wordml" xmlns:wps="http://schemas.microsoft.com/office/word/2010/wordprocessingShape" mc:Ignorable="w14 w15 w16se w16cid w16 w16cex wp14">
   <w:endnote w:type="separator" w:id="-1">
     <w:p>
       <w:pPr>
@@ -4520,7 +4565,7 @@
 </file>
 
 <file path=word/footer1.xml><?xml version="1.0" encoding="utf-8"?>
-<w:ftr xmlns:wpc="http://schemas.microsoft.com/office/word/2010/wordprocessingCanvas" xmlns:cx="http://schemas.microsoft.com/office/drawing/2014/chartex" xmlns:cx1="http://schemas.microsoft.com/office/drawing/2015/9/8/chartex" xmlns:cx2="http://schemas.microsoft.com/office/drawing/2015/10/21/chartex" xmlns:cx3="http://schemas.microsoft.com/office/drawing/2016/5/9/chartex" xmlns:cx4="http://schemas.microsoft.com/office/drawing/2016/5/10/chartex" xmlns:cx5="http://schemas.microsoft.com/office/drawing/2016/5/11/chartex" xmlns:cx6="http://schemas.microsoft.com/office/drawing/2016/5/12/chartex" xmlns:cx7="http://schemas.microsoft.com/office/drawing/2016/5/13/chartex" xmlns:cx8="http://schemas.microsoft.com/office/drawing/2016/5/14/chartex" xmlns:mc="http://schemas.openxmlformats.org/markup-compatibility/2006" xmlns:aink="http://schemas.microsoft.com/office/drawing/2016/ink" xmlns:am3d="http://schemas.microsoft.com/office/drawing/2017/model3d" xmlns:o="urn:schemas-microsoft-com:office:office" xmlns:r="http://schemas.openxmlformats.org/officeDocument/2006/relationships" xmlns:m="http://schemas.openxmlformats.org/officeDocument/2006/math" xmlns:v="urn:schemas-microsoft-com:vml" xmlns:wp14="http://schemas.microsoft.com/office/word/2010/wordprocessingDrawing" xmlns:wp="http://schemas.openxmlformats.org/drawingml/2006/wordprocessingDrawing" xmlns:w10="urn:schemas-microsoft-com:office:word" xmlns:w="http://schemas.openxmlformats.org/wordprocessingml/2006/main" xmlns:w14="http://schemas.microsoft.com/office/word/2010/wordml" xmlns:w15="http://schemas.microsoft.com/office/word/2012/wordml" xmlns:w16cid="http://schemas.microsoft.com/office/word/2016/wordml/cid" xmlns:w16se="http://schemas.microsoft.com/office/word/2015/wordml/symex" xmlns:wpg="http://schemas.microsoft.com/office/word/2010/wordprocessingGroup" xmlns:wpi="http://schemas.microsoft.com/office/word/2010/wordprocessingInk" xmlns:wne="http://schemas.microsoft.com/office/word/2006/wordml" xmlns:wps="http://schemas.microsoft.com/office/word/2010/wordprocessingShape" mc:Ignorable="w14 w15 w16se w16cid wp14">
+<w:ftr xmlns:wpc="http://schemas.microsoft.com/office/word/2010/wordprocessingCanvas" xmlns:cx="http://schemas.microsoft.com/office/drawing/2014/chartex" xmlns:cx1="http://schemas.microsoft.com/office/drawing/2015/9/8/chartex" xmlns:cx2="http://schemas.microsoft.com/office/drawing/2015/10/21/chartex" xmlns:cx3="http://schemas.microsoft.com/office/drawing/2016/5/9/chartex" xmlns:cx4="http://schemas.microsoft.com/office/drawing/2016/5/10/chartex" xmlns:cx5="http://schemas.microsoft.com/office/drawing/2016/5/11/chartex" xmlns:cx6="http://schemas.microsoft.com/office/drawing/2016/5/12/chartex" xmlns:cx7="http://schemas.microsoft.com/office/drawing/2016/5/13/chartex" xmlns:cx8="http://schemas.microsoft.com/office/drawing/2016/5/14/chartex" xmlns:mc="http://schemas.openxmlformats.org/markup-compatibility/2006" xmlns:aink="http://schemas.microsoft.com/office/drawing/2016/ink" xmlns:am3d="http://schemas.microsoft.com/office/drawing/2017/model3d" xmlns:o="urn:schemas-microsoft-com:office:office" xmlns:r="http://schemas.openxmlformats.org/officeDocument/2006/relationships" xmlns:m="http://schemas.openxmlformats.org/officeDocument/2006/math" xmlns:v="urn:schemas-microsoft-com:vml" xmlns:wp14="http://schemas.microsoft.com/office/word/2010/wordprocessingDrawing" xmlns:wp="http://schemas.openxmlformats.org/drawingml/2006/wordprocessingDrawing" xmlns:w10="urn:schemas-microsoft-com:office:word" xmlns:w="http://schemas.openxmlformats.org/wordprocessingml/2006/main" xmlns:w14="http://schemas.microsoft.com/office/word/2010/wordml" xmlns:w15="http://schemas.microsoft.com/office/word/2012/wordml" xmlns:w16cex="http://schemas.microsoft.com/office/word/2018/wordml/cex" xmlns:w16cid="http://schemas.microsoft.com/office/word/2016/wordml/cid" xmlns:w16="http://schemas.microsoft.com/office/word/2018/wordml" xmlns:w16se="http://schemas.microsoft.com/office/word/2015/wordml/symex" xmlns:wpg="http://schemas.microsoft.com/office/word/2010/wordprocessingGroup" xmlns:wpi="http://schemas.microsoft.com/office/word/2010/wordprocessingInk" xmlns:wne="http://schemas.microsoft.com/office/word/2006/wordml" xmlns:wps="http://schemas.microsoft.com/office/word/2010/wordprocessingShape" mc:Ignorable="w14 w15 w16se w16cid w16 w16cex wp14">
   <w:p>
     <w:pPr>
       <w:ind w:firstLine="720"/>
@@ -4542,7 +4587,7 @@
       <w:rPr>
         <w:noProof/>
       </w:rPr>
-      <w:t>2020-0503-1931</w:t>
+      <w:t>2021-0102-1750</w:t>
     </w:r>
     <w:r>
       <w:fldChar w:fldCharType="end"/>
@@ -4621,7 +4666,7 @@
 </file>
 
 <file path=word/footnotes.xml><?xml version="1.0" encoding="utf-8"?>
-<w:footnotes xmlns:wpc="http://schemas.microsoft.com/office/word/2010/wordprocessingCanvas" xmlns:cx="http://schemas.microsoft.com/office/drawing/2014/chartex" xmlns:cx1="http://schemas.microsoft.com/office/drawing/2015/9/8/chartex" xmlns:cx2="http://schemas.microsoft.com/office/drawing/2015/10/21/chartex" xmlns:cx3="http://schemas.microsoft.com/office/drawing/2016/5/9/chartex" xmlns:cx4="http://schemas.microsoft.com/office/drawing/2016/5/10/chartex" xmlns:cx5="http://schemas.microsoft.com/office/drawing/2016/5/11/chartex" xmlns:cx6="http://schemas.microsoft.com/office/drawing/2016/5/12/chartex" xmlns:cx7="http://schemas.microsoft.com/office/drawing/2016/5/13/chartex" xmlns:cx8="http://schemas.microsoft.com/office/drawing/2016/5/14/chartex" xmlns:mc="http://schemas.openxmlformats.org/markup-compatibility/2006" xmlns:aink="http://schemas.microsoft.com/office/drawing/2016/ink" xmlns:am3d="http://schemas.microsoft.com/office/drawing/2017/model3d" xmlns:o="urn:schemas-microsoft-com:office:office" xmlns:r="http://schemas.openxmlformats.org/officeDocument/2006/relationships" xmlns:m="http://schemas.openxmlformats.org/officeDocument/2006/math" xmlns:v="urn:schemas-microsoft-com:vml" xmlns:wp14="http://schemas.microsoft.com/office/word/2010/wordprocessingDrawing" xmlns:wp="http://schemas.openxmlformats.org/drawingml/2006/wordprocessingDrawing" xmlns:w10="urn:schemas-microsoft-com:office:word" xmlns:w="http://schemas.openxmlformats.org/wordprocessingml/2006/main" xmlns:w14="http://schemas.microsoft.com/office/word/2010/wordml" xmlns:w15="http://schemas.microsoft.com/office/word/2012/wordml" xmlns:w16cid="http://schemas.microsoft.com/office/word/2016/wordml/cid" xmlns:w16se="http://schemas.microsoft.com/office/word/2015/wordml/symex" xmlns:wpg="http://schemas.microsoft.com/office/word/2010/wordprocessingGroup" xmlns:wpi="http://schemas.microsoft.com/office/word/2010/wordprocessingInk" xmlns:wne="http://schemas.microsoft.com/office/word/2006/wordml" xmlns:wps="http://schemas.microsoft.com/office/word/2010/wordprocessingShape" mc:Ignorable="w14 w15 w16se w16cid wp14">
+<w:footnotes xmlns:wpc="http://schemas.microsoft.com/office/word/2010/wordprocessingCanvas" xmlns:cx="http://schemas.microsoft.com/office/drawing/2014/chartex" xmlns:cx1="http://schemas.microsoft.com/office/drawing/2015/9/8/chartex" xmlns:cx2="http://schemas.microsoft.com/office/drawing/2015/10/21/chartex" xmlns:cx3="http://schemas.microsoft.com/office/drawing/2016/5/9/chartex" xmlns:cx4="http://schemas.microsoft.com/office/drawing/2016/5/10/chartex" xmlns:cx5="http://schemas.microsoft.com/office/drawing/2016/5/11/chartex" xmlns:cx6="http://schemas.microsoft.com/office/drawing/2016/5/12/chartex" xmlns:cx7="http://schemas.microsoft.com/office/drawing/2016/5/13/chartex" xmlns:cx8="http://schemas.microsoft.com/office/drawing/2016/5/14/chartex" xmlns:mc="http://schemas.openxmlformats.org/markup-compatibility/2006" xmlns:aink="http://schemas.microsoft.com/office/drawing/2016/ink" xmlns:am3d="http://schemas.microsoft.com/office/drawing/2017/model3d" xmlns:o="urn:schemas-microsoft-com:office:office" xmlns:r="http://schemas.openxmlformats.org/officeDocument/2006/relationships" xmlns:m="http://schemas.openxmlformats.org/officeDocument/2006/math" xmlns:v="urn:schemas-microsoft-com:vml" xmlns:wp14="http://schemas.microsoft.com/office/word/2010/wordprocessingDrawing" xmlns:wp="http://schemas.openxmlformats.org/drawingml/2006/wordprocessingDrawing" xmlns:w10="urn:schemas-microsoft-com:office:word" xmlns:w="http://schemas.openxmlformats.org/wordprocessingml/2006/main" xmlns:w14="http://schemas.microsoft.com/office/word/2010/wordml" xmlns:w15="http://schemas.microsoft.com/office/word/2012/wordml" xmlns:w16cex="http://schemas.microsoft.com/office/word/2018/wordml/cex" xmlns:w16cid="http://schemas.microsoft.com/office/word/2016/wordml/cid" xmlns:w16="http://schemas.microsoft.com/office/word/2018/wordml" xmlns:w16se="http://schemas.microsoft.com/office/word/2015/wordml/symex" xmlns:wpg="http://schemas.microsoft.com/office/word/2010/wordprocessingGroup" xmlns:wpi="http://schemas.microsoft.com/office/word/2010/wordprocessingInk" xmlns:wne="http://schemas.microsoft.com/office/word/2006/wordml" xmlns:wps="http://schemas.microsoft.com/office/word/2010/wordprocessingShape" mc:Ignorable="w14 w15 w16se w16cid w16 w16cex wp14">
   <w:footnote w:type="separator" w:id="-1">
     <w:p>
       <w:pPr>
@@ -4646,7 +4691,7 @@
 </file>
 
 <file path=word/header1.xml><?xml version="1.0" encoding="utf-8"?>
-<w:hdr xmlns:wpc="http://schemas.microsoft.com/office/word/2010/wordprocessingCanvas" xmlns:cx="http://schemas.microsoft.com/office/drawing/2014/chartex" xmlns:cx1="http://schemas.microsoft.com/office/drawing/2015/9/8/chartex" xmlns:cx2="http://schemas.microsoft.com/office/drawing/2015/10/21/chartex" xmlns:cx3="http://schemas.microsoft.com/office/drawing/2016/5/9/chartex" xmlns:cx4="http://schemas.microsoft.com/office/drawing/2016/5/10/chartex" xmlns:cx5="http://schemas.microsoft.com/office/drawing/2016/5/11/chartex" xmlns:cx6="http://schemas.microsoft.com/office/drawing/2016/5/12/chartex" xmlns:cx7="http://schemas.microsoft.com/office/drawing/2016/5/13/chartex" xmlns:cx8="http://schemas.microsoft.com/office/drawing/2016/5/14/chartex" xmlns:mc="http://schemas.openxmlformats.org/markup-compatibility/2006" xmlns:aink="http://schemas.microsoft.com/office/drawing/2016/ink" xmlns:am3d="http://schemas.microsoft.com/office/drawing/2017/model3d" xmlns:o="urn:schemas-microsoft-com:office:office" xmlns:r="http://schemas.openxmlformats.org/officeDocument/2006/relationships" xmlns:m="http://schemas.openxmlformats.org/officeDocument/2006/math" xmlns:v="urn:schemas-microsoft-com:vml" xmlns:wp14="http://schemas.microsoft.com/office/word/2010/wordprocessingDrawing" xmlns:wp="http://schemas.openxmlformats.org/drawingml/2006/wordprocessingDrawing" xmlns:w10="urn:schemas-microsoft-com:office:word" xmlns:w="http://schemas.openxmlformats.org/wordprocessingml/2006/main" xmlns:w14="http://schemas.microsoft.com/office/word/2010/wordml" xmlns:w15="http://schemas.microsoft.com/office/word/2012/wordml" xmlns:w16cid="http://schemas.microsoft.com/office/word/2016/wordml/cid" xmlns:w16se="http://schemas.microsoft.com/office/word/2015/wordml/symex" xmlns:wpg="http://schemas.microsoft.com/office/word/2010/wordprocessingGroup" xmlns:wpi="http://schemas.microsoft.com/office/word/2010/wordprocessingInk" xmlns:wne="http://schemas.microsoft.com/office/word/2006/wordml" xmlns:wps="http://schemas.microsoft.com/office/word/2010/wordprocessingShape" mc:Ignorable="w14 w15 w16se w16cid wp14">
+<w:hdr xmlns:wpc="http://schemas.microsoft.com/office/word/2010/wordprocessingCanvas" xmlns:cx="http://schemas.microsoft.com/office/drawing/2014/chartex" xmlns:cx1="http://schemas.microsoft.com/office/drawing/2015/9/8/chartex" xmlns:cx2="http://schemas.microsoft.com/office/drawing/2015/10/21/chartex" xmlns:cx3="http://schemas.microsoft.com/office/drawing/2016/5/9/chartex" xmlns:cx4="http://schemas.microsoft.com/office/drawing/2016/5/10/chartex" xmlns:cx5="http://schemas.microsoft.com/office/drawing/2016/5/11/chartex" xmlns:cx6="http://schemas.microsoft.com/office/drawing/2016/5/12/chartex" xmlns:cx7="http://schemas.microsoft.com/office/drawing/2016/5/13/chartex" xmlns:cx8="http://schemas.microsoft.com/office/drawing/2016/5/14/chartex" xmlns:mc="http://schemas.openxmlformats.org/markup-compatibility/2006" xmlns:aink="http://schemas.microsoft.com/office/drawing/2016/ink" xmlns:am3d="http://schemas.microsoft.com/office/drawing/2017/model3d" xmlns:o="urn:schemas-microsoft-com:office:office" xmlns:r="http://schemas.openxmlformats.org/officeDocument/2006/relationships" xmlns:m="http://schemas.openxmlformats.org/officeDocument/2006/math" xmlns:v="urn:schemas-microsoft-com:vml" xmlns:wp14="http://schemas.microsoft.com/office/word/2010/wordprocessingDrawing" xmlns:wp="http://schemas.openxmlformats.org/drawingml/2006/wordprocessingDrawing" xmlns:w10="urn:schemas-microsoft-com:office:word" xmlns:w="http://schemas.openxmlformats.org/wordprocessingml/2006/main" xmlns:w14="http://schemas.microsoft.com/office/word/2010/wordml" xmlns:w15="http://schemas.microsoft.com/office/word/2012/wordml" xmlns:w16cex="http://schemas.microsoft.com/office/word/2018/wordml/cex" xmlns:w16cid="http://schemas.microsoft.com/office/word/2016/wordml/cid" xmlns:w16="http://schemas.microsoft.com/office/word/2018/wordml" xmlns:w16se="http://schemas.microsoft.com/office/word/2015/wordml/symex" xmlns:wpg="http://schemas.microsoft.com/office/word/2010/wordprocessingGroup" xmlns:wpi="http://schemas.microsoft.com/office/word/2010/wordprocessingInk" xmlns:wne="http://schemas.microsoft.com/office/word/2006/wordml" xmlns:wps="http://schemas.microsoft.com/office/word/2010/wordprocessingShape" mc:Ignorable="w14 w15 w16se w16cid w16 w16cex wp14">
   <w:p>
     <w:pPr>
       <w:jc w:val="center"/>
@@ -4726,7 +4771,7 @@
 </file>
 
 <file path=word/numbering.xml><?xml version="1.0" encoding="utf-8"?>
-<w:numbering xmlns:wpc="http://schemas.microsoft.com/office/word/2010/wordprocessingCanvas" xmlns:cx="http://schemas.microsoft.com/office/drawing/2014/chartex" xmlns:cx1="http://schemas.microsoft.com/office/drawing/2015/9/8/chartex" xmlns:cx2="http://schemas.microsoft.com/office/drawing/2015/10/21/chartex" xmlns:cx3="http://schemas.microsoft.com/office/drawing/2016/5/9/chartex" xmlns:cx4="http://schemas.microsoft.com/office/drawing/2016/5/10/chartex" xmlns:cx5="http://schemas.microsoft.com/office/drawing/2016/5/11/chartex" xmlns:cx6="http://schemas.microsoft.com/office/drawing/2016/5/12/chartex" xmlns:cx7="http://schemas.microsoft.com/office/drawing/2016/5/13/chartex" xmlns:cx8="http://schemas.microsoft.com/office/drawing/2016/5/14/chartex" xmlns:mc="http://schemas.openxmlformats.org/markup-compatibility/2006" xmlns:aink="http://schemas.microsoft.com/office/drawing/2016/ink" xmlns:am3d="http://schemas.microsoft.com/office/drawing/2017/model3d" xmlns:o="urn:schemas-microsoft-com:office:office" xmlns:r="http://schemas.openxmlformats.org/officeDocument/2006/relationships" xmlns:m="http://schemas.openxmlformats.org/officeDocument/2006/math" xmlns:v="urn:schemas-microsoft-com:vml" xmlns:wp14="http://schemas.microsoft.com/office/word/2010/wordprocessingDrawing" xmlns:wp="http://schemas.openxmlformats.org/drawingml/2006/wordprocessingDrawing" xmlns:w10="urn:schemas-microsoft-com:office:word" xmlns:w="http://schemas.openxmlformats.org/wordprocessingml/2006/main" xmlns:w14="http://schemas.microsoft.com/office/word/2010/wordml" xmlns:w15="http://schemas.microsoft.com/office/word/2012/wordml" xmlns:w16cid="http://schemas.microsoft.com/office/word/2016/wordml/cid" xmlns:w16se="http://schemas.microsoft.com/office/word/2015/wordml/symex" xmlns:wpg="http://schemas.microsoft.com/office/word/2010/wordprocessingGroup" xmlns:wpi="http://schemas.microsoft.com/office/word/2010/wordprocessingInk" xmlns:wne="http://schemas.microsoft.com/office/word/2006/wordml" xmlns:wps="http://schemas.microsoft.com/office/word/2010/wordprocessingShape" mc:Ignorable="w14 w15 w16se w16cid wp14">
+<w:numbering xmlns:wpc="http://schemas.microsoft.com/office/word/2010/wordprocessingCanvas" xmlns:cx="http://schemas.microsoft.com/office/drawing/2014/chartex" xmlns:cx1="http://schemas.microsoft.com/office/drawing/2015/9/8/chartex" xmlns:cx2="http://schemas.microsoft.com/office/drawing/2015/10/21/chartex" xmlns:cx3="http://schemas.microsoft.com/office/drawing/2016/5/9/chartex" xmlns:cx4="http://schemas.microsoft.com/office/drawing/2016/5/10/chartex" xmlns:cx5="http://schemas.microsoft.com/office/drawing/2016/5/11/chartex" xmlns:cx6="http://schemas.microsoft.com/office/drawing/2016/5/12/chartex" xmlns:cx7="http://schemas.microsoft.com/office/drawing/2016/5/13/chartex" xmlns:cx8="http://schemas.microsoft.com/office/drawing/2016/5/14/chartex" xmlns:mc="http://schemas.openxmlformats.org/markup-compatibility/2006" xmlns:aink="http://schemas.microsoft.com/office/drawing/2016/ink" xmlns:am3d="http://schemas.microsoft.com/office/drawing/2017/model3d" xmlns:o="urn:schemas-microsoft-com:office:office" xmlns:r="http://schemas.openxmlformats.org/officeDocument/2006/relationships" xmlns:m="http://schemas.openxmlformats.org/officeDocument/2006/math" xmlns:v="urn:schemas-microsoft-com:vml" xmlns:wp14="http://schemas.microsoft.com/office/word/2010/wordprocessingDrawing" xmlns:wp="http://schemas.openxmlformats.org/drawingml/2006/wordprocessingDrawing" xmlns:w10="urn:schemas-microsoft-com:office:word" xmlns:w="http://schemas.openxmlformats.org/wordprocessingml/2006/main" xmlns:w14="http://schemas.microsoft.com/office/word/2010/wordml" xmlns:w15="http://schemas.microsoft.com/office/word/2012/wordml" xmlns:w16cex="http://schemas.microsoft.com/office/word/2018/wordml/cex" xmlns:w16cid="http://schemas.microsoft.com/office/word/2016/wordml/cid" xmlns:w16="http://schemas.microsoft.com/office/word/2018/wordml" xmlns:w16se="http://schemas.microsoft.com/office/word/2015/wordml/symex" xmlns:wpg="http://schemas.microsoft.com/office/word/2010/wordprocessingGroup" xmlns:wpi="http://schemas.microsoft.com/office/word/2010/wordprocessingInk" xmlns:wne="http://schemas.microsoft.com/office/word/2006/wordml" xmlns:wps="http://schemas.microsoft.com/office/word/2010/wordprocessingShape" mc:Ignorable="w14 w15 w16se w16cid w16 w16cex wp14">
   <w:abstractNum w:abstractNumId="0" w15:restartNumberingAfterBreak="0">
     <w:nsid w:val="062140E7"/>
     <w:multiLevelType w:val="multilevel"/>
@@ -7488,7 +7533,7 @@
 </file>
 
 <file path=word/styles.xml><?xml version="1.0" encoding="utf-8"?>
-<w:styles xmlns:mc="http://schemas.openxmlformats.org/markup-compatibility/2006" xmlns:r="http://schemas.openxmlformats.org/officeDocument/2006/relationships" xmlns:w="http://schemas.openxmlformats.org/wordprocessingml/2006/main" xmlns:w14="http://schemas.microsoft.com/office/word/2010/wordml" xmlns:w15="http://schemas.microsoft.com/office/word/2012/wordml" xmlns:w16cid="http://schemas.microsoft.com/office/word/2016/wordml/cid" xmlns:w16se="http://schemas.microsoft.com/office/word/2015/wordml/symex" mc:Ignorable="w14 w15 w16se w16cid">
+<w:styles xmlns:mc="http://schemas.openxmlformats.org/markup-compatibility/2006" xmlns:r="http://schemas.openxmlformats.org/officeDocument/2006/relationships" xmlns:w="http://schemas.openxmlformats.org/wordprocessingml/2006/main" xmlns:w14="http://schemas.microsoft.com/office/word/2010/wordml" xmlns:w15="http://schemas.microsoft.com/office/word/2012/wordml" xmlns:w16cex="http://schemas.microsoft.com/office/word/2018/wordml/cex" xmlns:w16cid="http://schemas.microsoft.com/office/word/2016/wordml/cid" xmlns:w16="http://schemas.microsoft.com/office/word/2018/wordml" xmlns:w16se="http://schemas.microsoft.com/office/word/2015/wordml/symex" mc:Ignorable="w14 w15 w16se w16cid w16 w16cex">
   <w:docDefaults>
     <w:rPrDefault>
       <w:rPr>

</xml_diff>